<commit_message>
page size updated and version 2 document updated
</commit_message>
<xml_diff>
--- a/Requirements/SFDC Start to End case study.docx
+++ b/Requirements/SFDC Start to End case study.docx
@@ -269,6 +269,22 @@
           <w:sz w:val="22"/>
           <w:szCs w:val="22"/>
         </w:rPr>
+        <w:t>OK</w:t>
+      </w:r>
+      <w:r>
+        <w:rPr>
+          <w:rFonts w:asciiTheme="minorHAnsi" w:hAnsiTheme="minorHAnsi" w:cs="Times New Roman"/>
+          <w:sz w:val="22"/>
+          <w:szCs w:val="22"/>
+        </w:rPr>
+        <w:tab/>
+      </w:r>
+      <w:r>
+        <w:rPr>
+          <w:rFonts w:asciiTheme="minorHAnsi" w:hAnsiTheme="minorHAnsi" w:cs="Times New Roman"/>
+          <w:sz w:val="22"/>
+          <w:szCs w:val="22"/>
+        </w:rPr>
         <w:t xml:space="preserve">Contact is a pet shop employee (customer) who calls in for the latest deals. </w:t>
       </w:r>
     </w:p>
@@ -320,15 +336,41 @@
           <w:sz w:val="22"/>
           <w:szCs w:val="22"/>
         </w:rPr>
+        <w:t>DONE</w:t>
+      </w:r>
+      <w:r>
+        <w:rPr>
+          <w:rFonts w:asciiTheme="minorHAnsi" w:hAnsiTheme="minorHAnsi" w:cs="Wingdings"/>
+          <w:sz w:val="22"/>
+          <w:szCs w:val="22"/>
+        </w:rPr>
+        <w:tab/>
+      </w:r>
+      <w:r>
+        <w:rPr>
+          <w:rFonts w:asciiTheme="minorHAnsi" w:hAnsiTheme="minorHAnsi" w:cs="Wingdings"/>
+          <w:sz w:val="22"/>
+          <w:szCs w:val="22"/>
+        </w:rPr>
         <w:t xml:space="preserve"> </w:t>
       </w:r>
-      <w:r>
-        <w:rPr>
-          <w:rFonts w:asciiTheme="minorHAnsi" w:hAnsiTheme="minorHAnsi" w:cs="Times New Roman"/>
-          <w:sz w:val="22"/>
-          <w:szCs w:val="22"/>
-        </w:rPr>
-        <w:t xml:space="preserve">Acceptance_Rate__c – The percentage of deals a contact was offered and accepted </w:t>
+      <w:proofErr w:type="spellStart"/>
+      <w:r>
+        <w:rPr>
+          <w:rFonts w:asciiTheme="minorHAnsi" w:hAnsiTheme="minorHAnsi" w:cs="Times New Roman"/>
+          <w:sz w:val="22"/>
+          <w:szCs w:val="22"/>
+        </w:rPr>
+        <w:t>Acceptance_Rate__c</w:t>
+      </w:r>
+      <w:proofErr w:type="spellEnd"/>
+      <w:r>
+        <w:rPr>
+          <w:rFonts w:asciiTheme="minorHAnsi" w:hAnsiTheme="minorHAnsi" w:cs="Times New Roman"/>
+          <w:sz w:val="22"/>
+          <w:szCs w:val="22"/>
+        </w:rPr>
+        <w:t xml:space="preserve"> – The percentage of deals a contact was offered and accepted </w:t>
       </w:r>
       <w:r>
         <w:rPr>
@@ -355,15 +397,41 @@
           <w:sz w:val="22"/>
           <w:szCs w:val="22"/>
         </w:rPr>
+        <w:t>DONE</w:t>
+      </w:r>
+      <w:r>
+        <w:rPr>
+          <w:rFonts w:asciiTheme="minorHAnsi" w:hAnsiTheme="minorHAnsi" w:cs="Wingdings"/>
+          <w:sz w:val="22"/>
+          <w:szCs w:val="22"/>
+        </w:rPr>
+        <w:tab/>
+      </w:r>
+      <w:r>
+        <w:rPr>
+          <w:rFonts w:asciiTheme="minorHAnsi" w:hAnsiTheme="minorHAnsi" w:cs="Wingdings"/>
+          <w:sz w:val="22"/>
+          <w:szCs w:val="22"/>
+        </w:rPr>
         <w:t xml:space="preserve"> </w:t>
       </w:r>
-      <w:r>
-        <w:rPr>
-          <w:rFonts w:asciiTheme="minorHAnsi" w:hAnsiTheme="minorHAnsi" w:cs="Times New Roman"/>
-          <w:sz w:val="22"/>
-          <w:szCs w:val="22"/>
-        </w:rPr>
-        <w:t xml:space="preserve">Deals_Accepted__c – The number of deals a contact was offered and accepted </w:t>
+      <w:proofErr w:type="spellStart"/>
+      <w:r>
+        <w:rPr>
+          <w:rFonts w:asciiTheme="minorHAnsi" w:hAnsiTheme="minorHAnsi" w:cs="Times New Roman"/>
+          <w:sz w:val="22"/>
+          <w:szCs w:val="22"/>
+        </w:rPr>
+        <w:t>Deals_Accepted__c</w:t>
+      </w:r>
+      <w:proofErr w:type="spellEnd"/>
+      <w:r>
+        <w:rPr>
+          <w:rFonts w:asciiTheme="minorHAnsi" w:hAnsiTheme="minorHAnsi" w:cs="Times New Roman"/>
+          <w:sz w:val="22"/>
+          <w:szCs w:val="22"/>
+        </w:rPr>
+        <w:t xml:space="preserve"> – The number of deals a contact was offered and accepted </w:t>
       </w:r>
     </w:p>
     <w:p>
@@ -381,36 +449,63 @@
           <w:sz w:val="22"/>
           <w:szCs w:val="22"/>
         </w:rPr>
+        <w:t>DONE</w:t>
+      </w:r>
+      <w:r>
+        <w:rPr>
+          <w:rFonts w:asciiTheme="minorHAnsi" w:hAnsiTheme="minorHAnsi" w:cs="Wingdings"/>
+          <w:sz w:val="22"/>
+          <w:szCs w:val="22"/>
+        </w:rPr>
+        <w:tab/>
+      </w:r>
+      <w:r>
+        <w:rPr>
+          <w:rFonts w:asciiTheme="minorHAnsi" w:hAnsiTheme="minorHAnsi" w:cs="Wingdings"/>
+          <w:sz w:val="22"/>
+          <w:szCs w:val="22"/>
+        </w:rPr>
         <w:t xml:space="preserve"> </w:t>
       </w:r>
-      <w:r>
-        <w:rPr>
-          <w:rFonts w:asciiTheme="minorHAnsi" w:hAnsiTheme="minorHAnsi" w:cs="Times New Roman"/>
-          <w:sz w:val="22"/>
-          <w:szCs w:val="22"/>
-        </w:rPr>
-        <w:t xml:space="preserve">Deals_Rejected__c – The number of deals a contact was offered and rejected </w:t>
-      </w:r>
-    </w:p>
-    <w:p>
-      <w:pPr>
-        <w:pStyle w:val="Default"/>
-        <w:rPr>
-          <w:rFonts w:asciiTheme="minorHAnsi" w:hAnsiTheme="minorHAnsi" w:cs="Times New Roman"/>
-          <w:sz w:val="22"/>
-          <w:szCs w:val="22"/>
-        </w:rPr>
-      </w:pPr>
-    </w:p>
-    <w:p>
-      <w:pPr>
-        <w:pStyle w:val="Default"/>
-        <w:rPr>
-          <w:rFonts w:asciiTheme="minorHAnsi" w:hAnsiTheme="minorHAnsi" w:cs="Times New Roman"/>
-          <w:sz w:val="22"/>
-          <w:szCs w:val="22"/>
-        </w:rPr>
-      </w:pPr>
+      <w:proofErr w:type="spellStart"/>
+      <w:r>
+        <w:rPr>
+          <w:rFonts w:asciiTheme="minorHAnsi" w:hAnsiTheme="minorHAnsi" w:cs="Times New Roman"/>
+          <w:sz w:val="22"/>
+          <w:szCs w:val="22"/>
+        </w:rPr>
+        <w:t>Deals_Rejected__c</w:t>
+      </w:r>
+      <w:proofErr w:type="spellEnd"/>
+      <w:r>
+        <w:rPr>
+          <w:rFonts w:asciiTheme="minorHAnsi" w:hAnsiTheme="minorHAnsi" w:cs="Times New Roman"/>
+          <w:sz w:val="22"/>
+          <w:szCs w:val="22"/>
+        </w:rPr>
+        <w:t xml:space="preserve"> – The number of deals a contact was offered and rejected </w:t>
+      </w:r>
+    </w:p>
+    <w:p>
+      <w:pPr>
+        <w:pStyle w:val="Default"/>
+        <w:rPr>
+          <w:rFonts w:asciiTheme="minorHAnsi" w:hAnsiTheme="minorHAnsi" w:cs="Times New Roman"/>
+          <w:sz w:val="22"/>
+          <w:szCs w:val="22"/>
+        </w:rPr>
+      </w:pPr>
+    </w:p>
+    <w:p>
+      <w:pPr>
+        <w:pStyle w:val="Default"/>
+        <w:rPr>
+          <w:rFonts w:asciiTheme="minorHAnsi" w:hAnsiTheme="minorHAnsi" w:cs="Times New Roman"/>
+          <w:sz w:val="22"/>
+          <w:szCs w:val="22"/>
+        </w:rPr>
+      </w:pPr>
+      <w:proofErr w:type="spellStart"/>
       <w:r>
         <w:rPr>
           <w:rFonts w:asciiTheme="minorHAnsi" w:hAnsiTheme="minorHAnsi" w:cs="Times New Roman"/>
@@ -419,18 +514,45 @@
           <w:sz w:val="22"/>
           <w:szCs w:val="22"/>
         </w:rPr>
-        <w:t xml:space="preserve">Deal__c </w:t>
-      </w:r>
-    </w:p>
-    <w:p>
-      <w:pPr>
-        <w:pStyle w:val="Default"/>
-        <w:rPr>
-          <w:rFonts w:asciiTheme="minorHAnsi" w:hAnsiTheme="minorHAnsi" w:cs="Times New Roman"/>
-          <w:sz w:val="22"/>
-          <w:szCs w:val="22"/>
-        </w:rPr>
-      </w:pPr>
+        <w:t>Deal__c</w:t>
+      </w:r>
+      <w:proofErr w:type="spellEnd"/>
+      <w:r>
+        <w:rPr>
+          <w:rFonts w:asciiTheme="minorHAnsi" w:hAnsiTheme="minorHAnsi" w:cs="Times New Roman"/>
+          <w:b/>
+          <w:bCs/>
+          <w:sz w:val="22"/>
+          <w:szCs w:val="22"/>
+        </w:rPr>
+        <w:t xml:space="preserve"> </w:t>
+      </w:r>
+    </w:p>
+    <w:p>
+      <w:pPr>
+        <w:pStyle w:val="Default"/>
+        <w:rPr>
+          <w:rFonts w:asciiTheme="minorHAnsi" w:hAnsiTheme="minorHAnsi" w:cs="Times New Roman"/>
+          <w:sz w:val="22"/>
+          <w:szCs w:val="22"/>
+        </w:rPr>
+      </w:pPr>
+      <w:r>
+        <w:rPr>
+          <w:rFonts w:asciiTheme="minorHAnsi" w:hAnsiTheme="minorHAnsi" w:cs="Times New Roman"/>
+          <w:sz w:val="22"/>
+          <w:szCs w:val="22"/>
+        </w:rPr>
+        <w:t>DONE</w:t>
+      </w:r>
+      <w:r>
+        <w:rPr>
+          <w:rFonts w:asciiTheme="minorHAnsi" w:hAnsiTheme="minorHAnsi" w:cs="Times New Roman"/>
+          <w:sz w:val="22"/>
+          <w:szCs w:val="22"/>
+        </w:rPr>
+        <w:tab/>
+      </w:r>
       <w:r>
         <w:rPr>
           <w:rFonts w:asciiTheme="minorHAnsi" w:hAnsiTheme="minorHAnsi" w:cs="Times New Roman"/>
@@ -488,15 +610,41 @@
           <w:sz w:val="22"/>
           <w:szCs w:val="22"/>
         </w:rPr>
+        <w:t>DONE</w:t>
+      </w:r>
+      <w:r>
+        <w:rPr>
+          <w:rFonts w:asciiTheme="minorHAnsi" w:hAnsiTheme="minorHAnsi" w:cs="Wingdings"/>
+          <w:sz w:val="22"/>
+          <w:szCs w:val="22"/>
+        </w:rPr>
+        <w:tab/>
+      </w:r>
+      <w:r>
+        <w:rPr>
+          <w:rFonts w:asciiTheme="minorHAnsi" w:hAnsiTheme="minorHAnsi" w:cs="Wingdings"/>
+          <w:sz w:val="22"/>
+          <w:szCs w:val="22"/>
+        </w:rPr>
         <w:t xml:space="preserve"> </w:t>
       </w:r>
-      <w:r>
-        <w:rPr>
-          <w:rFonts w:asciiTheme="minorHAnsi" w:hAnsiTheme="minorHAnsi" w:cs="Times New Roman"/>
-          <w:sz w:val="22"/>
-          <w:szCs w:val="22"/>
-        </w:rPr>
-        <w:t xml:space="preserve">Acceptance_Rate__c – The percentage of times a deal was offered and accepted </w:t>
+      <w:proofErr w:type="spellStart"/>
+      <w:r>
+        <w:rPr>
+          <w:rFonts w:asciiTheme="minorHAnsi" w:hAnsiTheme="minorHAnsi" w:cs="Times New Roman"/>
+          <w:sz w:val="22"/>
+          <w:szCs w:val="22"/>
+        </w:rPr>
+        <w:t>Acceptance_Rate__c</w:t>
+      </w:r>
+      <w:proofErr w:type="spellEnd"/>
+      <w:r>
+        <w:rPr>
+          <w:rFonts w:asciiTheme="minorHAnsi" w:hAnsiTheme="minorHAnsi" w:cs="Times New Roman"/>
+          <w:sz w:val="22"/>
+          <w:szCs w:val="22"/>
+        </w:rPr>
+        <w:t xml:space="preserve"> – The percentage of times a deal was offered and accepted </w:t>
       </w:r>
       <w:r>
         <w:rPr>
@@ -523,15 +671,41 @@
           <w:sz w:val="22"/>
           <w:szCs w:val="22"/>
         </w:rPr>
+        <w:t>DONE</w:t>
+      </w:r>
+      <w:r>
+        <w:rPr>
+          <w:rFonts w:asciiTheme="minorHAnsi" w:hAnsiTheme="minorHAnsi" w:cs="Wingdings"/>
+          <w:sz w:val="22"/>
+          <w:szCs w:val="22"/>
+        </w:rPr>
+        <w:tab/>
+      </w:r>
+      <w:r>
+        <w:rPr>
+          <w:rFonts w:asciiTheme="minorHAnsi" w:hAnsiTheme="minorHAnsi" w:cs="Wingdings"/>
+          <w:sz w:val="22"/>
+          <w:szCs w:val="22"/>
+        </w:rPr>
         <w:t xml:space="preserve"> </w:t>
       </w:r>
-      <w:r>
-        <w:rPr>
-          <w:rFonts w:asciiTheme="minorHAnsi" w:hAnsiTheme="minorHAnsi" w:cs="Times New Roman"/>
-          <w:sz w:val="22"/>
-          <w:szCs w:val="22"/>
-        </w:rPr>
-        <w:t xml:space="preserve">Acceptances__c – The number of times a deal was offered and accepted </w:t>
+      <w:proofErr w:type="spellStart"/>
+      <w:r>
+        <w:rPr>
+          <w:rFonts w:asciiTheme="minorHAnsi" w:hAnsiTheme="minorHAnsi" w:cs="Times New Roman"/>
+          <w:sz w:val="22"/>
+          <w:szCs w:val="22"/>
+        </w:rPr>
+        <w:t>Acceptances__c</w:t>
+      </w:r>
+      <w:proofErr w:type="spellEnd"/>
+      <w:r>
+        <w:rPr>
+          <w:rFonts w:asciiTheme="minorHAnsi" w:hAnsiTheme="minorHAnsi" w:cs="Times New Roman"/>
+          <w:sz w:val="22"/>
+          <w:szCs w:val="22"/>
+        </w:rPr>
+        <w:t xml:space="preserve"> – The number of times a deal was offered and accepted </w:t>
       </w:r>
     </w:p>
     <w:p>
@@ -550,15 +724,41 @@
           <w:sz w:val="22"/>
           <w:szCs w:val="22"/>
         </w:rPr>
+        <w:t>DONE</w:t>
+      </w:r>
+      <w:r>
+        <w:rPr>
+          <w:rFonts w:asciiTheme="minorHAnsi" w:hAnsiTheme="minorHAnsi" w:cs="Wingdings"/>
+          <w:sz w:val="22"/>
+          <w:szCs w:val="22"/>
+        </w:rPr>
+        <w:tab/>
+      </w:r>
+      <w:r>
+        <w:rPr>
+          <w:rFonts w:asciiTheme="minorHAnsi" w:hAnsiTheme="minorHAnsi" w:cs="Wingdings"/>
+          <w:sz w:val="22"/>
+          <w:szCs w:val="22"/>
+        </w:rPr>
         <w:t xml:space="preserve"> </w:t>
       </w:r>
-      <w:r>
-        <w:rPr>
-          <w:rFonts w:asciiTheme="minorHAnsi" w:hAnsiTheme="minorHAnsi" w:cs="Times New Roman"/>
-          <w:sz w:val="22"/>
-          <w:szCs w:val="22"/>
-        </w:rPr>
-        <w:t xml:space="preserve">Available_Deals__c – The remaining number of times a deal can be accepted </w:t>
+      <w:proofErr w:type="spellStart"/>
+      <w:r>
+        <w:rPr>
+          <w:rFonts w:asciiTheme="minorHAnsi" w:hAnsiTheme="minorHAnsi" w:cs="Times New Roman"/>
+          <w:sz w:val="22"/>
+          <w:szCs w:val="22"/>
+        </w:rPr>
+        <w:t>Available_Deals__c</w:t>
+      </w:r>
+      <w:proofErr w:type="spellEnd"/>
+      <w:r>
+        <w:rPr>
+          <w:rFonts w:asciiTheme="minorHAnsi" w:hAnsiTheme="minorHAnsi" w:cs="Times New Roman"/>
+          <w:sz w:val="22"/>
+          <w:szCs w:val="22"/>
+        </w:rPr>
+        <w:t xml:space="preserve"> – The remaining number of times a deal can be accepted </w:t>
       </w:r>
       <w:r>
         <w:rPr>
@@ -585,15 +785,41 @@
           <w:sz w:val="22"/>
           <w:szCs w:val="22"/>
         </w:rPr>
+        <w:t>DONE</w:t>
+      </w:r>
+      <w:r>
+        <w:rPr>
+          <w:rFonts w:asciiTheme="minorHAnsi" w:hAnsiTheme="minorHAnsi" w:cs="Wingdings"/>
+          <w:sz w:val="22"/>
+          <w:szCs w:val="22"/>
+        </w:rPr>
+        <w:tab/>
+      </w:r>
+      <w:r>
+        <w:rPr>
+          <w:rFonts w:asciiTheme="minorHAnsi" w:hAnsiTheme="minorHAnsi" w:cs="Wingdings"/>
+          <w:sz w:val="22"/>
+          <w:szCs w:val="22"/>
+        </w:rPr>
         <w:t xml:space="preserve"> </w:t>
       </w:r>
-      <w:r>
-        <w:rPr>
-          <w:rFonts w:asciiTheme="minorHAnsi" w:hAnsiTheme="minorHAnsi" w:cs="Times New Roman"/>
-          <w:sz w:val="22"/>
-          <w:szCs w:val="22"/>
-        </w:rPr>
-        <w:t xml:space="preserve">Max_Acceptances__c – The max number of times a deal can be accepted </w:t>
+      <w:proofErr w:type="spellStart"/>
+      <w:r>
+        <w:rPr>
+          <w:rFonts w:asciiTheme="minorHAnsi" w:hAnsiTheme="minorHAnsi" w:cs="Times New Roman"/>
+          <w:sz w:val="22"/>
+          <w:szCs w:val="22"/>
+        </w:rPr>
+        <w:t>Max_Acceptances__c</w:t>
+      </w:r>
+      <w:proofErr w:type="spellEnd"/>
+      <w:r>
+        <w:rPr>
+          <w:rFonts w:asciiTheme="minorHAnsi" w:hAnsiTheme="minorHAnsi" w:cs="Times New Roman"/>
+          <w:sz w:val="22"/>
+          <w:szCs w:val="22"/>
+        </w:rPr>
+        <w:t xml:space="preserve"> – The max number of times a deal can be accepted </w:t>
       </w:r>
     </w:p>
     <w:p>
@@ -612,15 +838,41 @@
           <w:sz w:val="22"/>
           <w:szCs w:val="22"/>
         </w:rPr>
+        <w:t>DONE</w:t>
+      </w:r>
+      <w:r>
+        <w:rPr>
+          <w:rFonts w:asciiTheme="minorHAnsi" w:hAnsiTheme="minorHAnsi" w:cs="Wingdings"/>
+          <w:sz w:val="22"/>
+          <w:szCs w:val="22"/>
+        </w:rPr>
+        <w:tab/>
+      </w:r>
+      <w:r>
+        <w:rPr>
+          <w:rFonts w:asciiTheme="minorHAnsi" w:hAnsiTheme="minorHAnsi" w:cs="Wingdings"/>
+          <w:sz w:val="22"/>
+          <w:szCs w:val="22"/>
+        </w:rPr>
         <w:t xml:space="preserve"> </w:t>
       </w:r>
-      <w:r>
-        <w:rPr>
-          <w:rFonts w:asciiTheme="minorHAnsi" w:hAnsiTheme="minorHAnsi" w:cs="Times New Roman"/>
-          <w:sz w:val="22"/>
-          <w:szCs w:val="22"/>
-        </w:rPr>
-        <w:t xml:space="preserve">Rejections__c – The total number of times a deal was offered and rejected </w:t>
+      <w:proofErr w:type="spellStart"/>
+      <w:r>
+        <w:rPr>
+          <w:rFonts w:asciiTheme="minorHAnsi" w:hAnsiTheme="minorHAnsi" w:cs="Times New Roman"/>
+          <w:sz w:val="22"/>
+          <w:szCs w:val="22"/>
+        </w:rPr>
+        <w:t>Rejections__c</w:t>
+      </w:r>
+      <w:proofErr w:type="spellEnd"/>
+      <w:r>
+        <w:rPr>
+          <w:rFonts w:asciiTheme="minorHAnsi" w:hAnsiTheme="minorHAnsi" w:cs="Times New Roman"/>
+          <w:sz w:val="22"/>
+          <w:szCs w:val="22"/>
+        </w:rPr>
+        <w:t xml:space="preserve"> – The total number of times a deal was offered and rejected </w:t>
       </w:r>
     </w:p>
     <w:p>
@@ -638,36 +890,63 @@
           <w:sz w:val="22"/>
           <w:szCs w:val="22"/>
         </w:rPr>
+        <w:t>DONE</w:t>
+      </w:r>
+      <w:r>
+        <w:rPr>
+          <w:rFonts w:asciiTheme="minorHAnsi" w:hAnsiTheme="minorHAnsi" w:cs="Wingdings"/>
+          <w:sz w:val="22"/>
+          <w:szCs w:val="22"/>
+        </w:rPr>
+        <w:tab/>
+      </w:r>
+      <w:r>
+        <w:rPr>
+          <w:rFonts w:asciiTheme="minorHAnsi" w:hAnsiTheme="minorHAnsi" w:cs="Wingdings"/>
+          <w:sz w:val="22"/>
+          <w:szCs w:val="22"/>
+        </w:rPr>
         <w:t xml:space="preserve"> </w:t>
       </w:r>
-      <w:r>
-        <w:rPr>
-          <w:rFonts w:asciiTheme="minorHAnsi" w:hAnsiTheme="minorHAnsi" w:cs="Times New Roman"/>
-          <w:sz w:val="22"/>
-          <w:szCs w:val="22"/>
-        </w:rPr>
-        <w:t xml:space="preserve">Valid_Through__c – The date a deal is available through </w:t>
-      </w:r>
-    </w:p>
-    <w:p>
-      <w:pPr>
-        <w:pStyle w:val="Default"/>
-        <w:rPr>
-          <w:rFonts w:asciiTheme="minorHAnsi" w:hAnsiTheme="minorHAnsi" w:cs="Times New Roman"/>
-          <w:sz w:val="22"/>
-          <w:szCs w:val="22"/>
-        </w:rPr>
-      </w:pPr>
-    </w:p>
-    <w:p>
-      <w:pPr>
-        <w:pStyle w:val="Default"/>
-        <w:rPr>
-          <w:rFonts w:asciiTheme="minorHAnsi" w:hAnsiTheme="minorHAnsi" w:cs="Times New Roman"/>
-          <w:sz w:val="22"/>
-          <w:szCs w:val="22"/>
-        </w:rPr>
-      </w:pPr>
+      <w:proofErr w:type="spellStart"/>
+      <w:r>
+        <w:rPr>
+          <w:rFonts w:asciiTheme="minorHAnsi" w:hAnsiTheme="minorHAnsi" w:cs="Times New Roman"/>
+          <w:sz w:val="22"/>
+          <w:szCs w:val="22"/>
+        </w:rPr>
+        <w:t>Valid_Through__c</w:t>
+      </w:r>
+      <w:proofErr w:type="spellEnd"/>
+      <w:r>
+        <w:rPr>
+          <w:rFonts w:asciiTheme="minorHAnsi" w:hAnsiTheme="minorHAnsi" w:cs="Times New Roman"/>
+          <w:sz w:val="22"/>
+          <w:szCs w:val="22"/>
+        </w:rPr>
+        <w:t xml:space="preserve"> – The date a deal is available through </w:t>
+      </w:r>
+    </w:p>
+    <w:p>
+      <w:pPr>
+        <w:pStyle w:val="Default"/>
+        <w:rPr>
+          <w:rFonts w:asciiTheme="minorHAnsi" w:hAnsiTheme="minorHAnsi" w:cs="Times New Roman"/>
+          <w:sz w:val="22"/>
+          <w:szCs w:val="22"/>
+        </w:rPr>
+      </w:pPr>
+    </w:p>
+    <w:p>
+      <w:pPr>
+        <w:pStyle w:val="Default"/>
+        <w:rPr>
+          <w:rFonts w:asciiTheme="minorHAnsi" w:hAnsiTheme="minorHAnsi" w:cs="Times New Roman"/>
+          <w:sz w:val="22"/>
+          <w:szCs w:val="22"/>
+        </w:rPr>
+      </w:pPr>
+      <w:proofErr w:type="spellStart"/>
       <w:r>
         <w:rPr>
           <w:rFonts w:asciiTheme="minorHAnsi" w:hAnsiTheme="minorHAnsi" w:cs="Times New Roman"/>
@@ -676,18 +955,45 @@
           <w:sz w:val="22"/>
           <w:szCs w:val="22"/>
         </w:rPr>
-        <w:t xml:space="preserve">Deal_Action__c </w:t>
-      </w:r>
-    </w:p>
-    <w:p>
-      <w:pPr>
-        <w:pStyle w:val="Default"/>
-        <w:rPr>
-          <w:rFonts w:asciiTheme="minorHAnsi" w:hAnsiTheme="minorHAnsi" w:cs="Times New Roman"/>
-          <w:sz w:val="22"/>
-          <w:szCs w:val="22"/>
-        </w:rPr>
-      </w:pPr>
+        <w:t>Deal_Action__c</w:t>
+      </w:r>
+      <w:proofErr w:type="spellEnd"/>
+      <w:r>
+        <w:rPr>
+          <w:rFonts w:asciiTheme="minorHAnsi" w:hAnsiTheme="minorHAnsi" w:cs="Times New Roman"/>
+          <w:b/>
+          <w:bCs/>
+          <w:sz w:val="22"/>
+          <w:szCs w:val="22"/>
+        </w:rPr>
+        <w:t xml:space="preserve"> </w:t>
+      </w:r>
+    </w:p>
+    <w:p>
+      <w:pPr>
+        <w:pStyle w:val="Default"/>
+        <w:rPr>
+          <w:rFonts w:asciiTheme="minorHAnsi" w:hAnsiTheme="minorHAnsi" w:cs="Times New Roman"/>
+          <w:sz w:val="22"/>
+          <w:szCs w:val="22"/>
+        </w:rPr>
+      </w:pPr>
+      <w:r>
+        <w:rPr>
+          <w:rFonts w:asciiTheme="minorHAnsi" w:hAnsiTheme="minorHAnsi" w:cs="Times New Roman"/>
+          <w:sz w:val="22"/>
+          <w:szCs w:val="22"/>
+        </w:rPr>
+        <w:t>DONE</w:t>
+      </w:r>
+      <w:r>
+        <w:rPr>
+          <w:rFonts w:asciiTheme="minorHAnsi" w:hAnsiTheme="minorHAnsi" w:cs="Times New Roman"/>
+          <w:sz w:val="22"/>
+          <w:szCs w:val="22"/>
+        </w:rPr>
+        <w:tab/>
+      </w:r>
       <w:r>
         <w:rPr>
           <w:rFonts w:asciiTheme="minorHAnsi" w:hAnsiTheme="minorHAnsi" w:cs="Times New Roman"/>
@@ -747,13 +1053,23 @@
         </w:rPr>
         <w:t xml:space="preserve"> </w:t>
       </w:r>
-      <w:r>
-        <w:rPr>
-          <w:rFonts w:asciiTheme="minorHAnsi" w:hAnsiTheme="minorHAnsi" w:cs="Times New Roman"/>
-          <w:sz w:val="22"/>
-          <w:szCs w:val="22"/>
-        </w:rPr>
-        <w:t xml:space="preserve">Action__c – Indicates whether a deal was accepted or rejected by a contact </w:t>
+      <w:proofErr w:type="spellStart"/>
+      <w:r>
+        <w:rPr>
+          <w:rFonts w:asciiTheme="minorHAnsi" w:hAnsiTheme="minorHAnsi" w:cs="Times New Roman"/>
+          <w:sz w:val="22"/>
+          <w:szCs w:val="22"/>
+        </w:rPr>
+        <w:t>Action__c</w:t>
+      </w:r>
+      <w:proofErr w:type="spellEnd"/>
+      <w:r>
+        <w:rPr>
+          <w:rFonts w:asciiTheme="minorHAnsi" w:hAnsiTheme="minorHAnsi" w:cs="Times New Roman"/>
+          <w:sz w:val="22"/>
+          <w:szCs w:val="22"/>
+        </w:rPr>
+        <w:t xml:space="preserve"> – Indicates whether a deal was accepted or rejected by a contact </w:t>
       </w:r>
       <w:r>
         <w:rPr>
@@ -782,21 +1098,49 @@
         </w:rPr>
         <w:t xml:space="preserve"> </w:t>
       </w:r>
-      <w:r>
-        <w:rPr>
-          <w:rFonts w:asciiTheme="minorHAnsi" w:hAnsiTheme="minorHAnsi" w:cs="Times New Roman"/>
-          <w:sz w:val="22"/>
-          <w:szCs w:val="22"/>
-        </w:rPr>
-        <w:t xml:space="preserve">Contact__c – A contact that was offered a deal </w:t>
-      </w:r>
-      <w:r>
-        <w:rPr>
-          <w:rFonts w:asciiTheme="minorHAnsi" w:hAnsiTheme="minorHAnsi" w:cs="Times New Roman"/>
-          <w:sz w:val="22"/>
-          <w:szCs w:val="22"/>
-        </w:rPr>
-        <w:t xml:space="preserve"> (LOOKUP)</w:t>
+      <w:proofErr w:type="spellStart"/>
+      <w:r>
+        <w:rPr>
+          <w:rFonts w:asciiTheme="minorHAnsi" w:hAnsiTheme="minorHAnsi" w:cs="Times New Roman"/>
+          <w:sz w:val="22"/>
+          <w:szCs w:val="22"/>
+        </w:rPr>
+        <w:t>Contact__c</w:t>
+      </w:r>
+      <w:proofErr w:type="spellEnd"/>
+      <w:r>
+        <w:rPr>
+          <w:rFonts w:asciiTheme="minorHAnsi" w:hAnsiTheme="minorHAnsi" w:cs="Times New Roman"/>
+          <w:sz w:val="22"/>
+          <w:szCs w:val="22"/>
+        </w:rPr>
+        <w:t xml:space="preserve"> – A contact that was offered a </w:t>
+      </w:r>
+      <w:proofErr w:type="gramStart"/>
+      <w:r>
+        <w:rPr>
+          <w:rFonts w:asciiTheme="minorHAnsi" w:hAnsiTheme="minorHAnsi" w:cs="Times New Roman"/>
+          <w:sz w:val="22"/>
+          <w:szCs w:val="22"/>
+        </w:rPr>
+        <w:t xml:space="preserve">deal </w:t>
+      </w:r>
+      <w:r>
+        <w:rPr>
+          <w:rFonts w:asciiTheme="minorHAnsi" w:hAnsiTheme="minorHAnsi" w:cs="Times New Roman"/>
+          <w:sz w:val="22"/>
+          <w:szCs w:val="22"/>
+        </w:rPr>
+        <w:t xml:space="preserve"> (</w:t>
+      </w:r>
+      <w:proofErr w:type="gramEnd"/>
+      <w:r>
+        <w:rPr>
+          <w:rFonts w:asciiTheme="minorHAnsi" w:hAnsiTheme="minorHAnsi" w:cs="Times New Roman"/>
+          <w:sz w:val="22"/>
+          <w:szCs w:val="22"/>
+        </w:rPr>
+        <w:t>LOOKUP)</w:t>
       </w:r>
     </w:p>
     <w:p>
@@ -816,21 +1160,49 @@
         </w:rPr>
         <w:t xml:space="preserve"> </w:t>
       </w:r>
-      <w:r>
-        <w:rPr>
-          <w:rFonts w:asciiTheme="minorHAnsi" w:hAnsiTheme="minorHAnsi" w:cs="Times New Roman"/>
-          <w:sz w:val="22"/>
-          <w:szCs w:val="22"/>
-        </w:rPr>
-        <w:t xml:space="preserve">Deal__c – The deal a contact was offered </w:t>
-      </w:r>
-      <w:r>
-        <w:rPr>
-          <w:rFonts w:asciiTheme="minorHAnsi" w:hAnsiTheme="minorHAnsi" w:cs="Times New Roman"/>
-          <w:sz w:val="22"/>
-          <w:szCs w:val="22"/>
-        </w:rPr>
-        <w:t xml:space="preserve"> (LOOKUP)</w:t>
+      <w:proofErr w:type="spellStart"/>
+      <w:r>
+        <w:rPr>
+          <w:rFonts w:asciiTheme="minorHAnsi" w:hAnsiTheme="minorHAnsi" w:cs="Times New Roman"/>
+          <w:sz w:val="22"/>
+          <w:szCs w:val="22"/>
+        </w:rPr>
+        <w:t>Deal__c</w:t>
+      </w:r>
+      <w:proofErr w:type="spellEnd"/>
+      <w:r>
+        <w:rPr>
+          <w:rFonts w:asciiTheme="minorHAnsi" w:hAnsiTheme="minorHAnsi" w:cs="Times New Roman"/>
+          <w:sz w:val="22"/>
+          <w:szCs w:val="22"/>
+        </w:rPr>
+        <w:t xml:space="preserve"> – The deal a contact was </w:t>
+      </w:r>
+      <w:proofErr w:type="gramStart"/>
+      <w:r>
+        <w:rPr>
+          <w:rFonts w:asciiTheme="minorHAnsi" w:hAnsiTheme="minorHAnsi" w:cs="Times New Roman"/>
+          <w:sz w:val="22"/>
+          <w:szCs w:val="22"/>
+        </w:rPr>
+        <w:t xml:space="preserve">offered </w:t>
+      </w:r>
+      <w:r>
+        <w:rPr>
+          <w:rFonts w:asciiTheme="minorHAnsi" w:hAnsiTheme="minorHAnsi" w:cs="Times New Roman"/>
+          <w:sz w:val="22"/>
+          <w:szCs w:val="22"/>
+        </w:rPr>
+        <w:t xml:space="preserve"> (</w:t>
+      </w:r>
+      <w:proofErr w:type="gramEnd"/>
+      <w:r>
+        <w:rPr>
+          <w:rFonts w:asciiTheme="minorHAnsi" w:hAnsiTheme="minorHAnsi" w:cs="Times New Roman"/>
+          <w:sz w:val="22"/>
+          <w:szCs w:val="22"/>
+        </w:rPr>
+        <w:t>LOOKUP)</w:t>
       </w:r>
     </w:p>
     <w:p/>
@@ -839,6 +1211,7 @@
         <w:pStyle w:val="Default"/>
         <w:rPr>
           <w:rFonts w:asciiTheme="minorHAnsi" w:hAnsiTheme="minorHAnsi"/>
+          <w:color w:val="FF0000"/>
           <w:sz w:val="22"/>
           <w:szCs w:val="22"/>
         </w:rPr>
@@ -850,6 +1223,7 @@
           <w:bCs/>
           <w:i/>
           <w:iCs/>
+          <w:color w:val="FF0000"/>
           <w:sz w:val="22"/>
           <w:szCs w:val="22"/>
         </w:rPr>
@@ -1057,7 +1431,6 @@
           <w:sz w:val="22"/>
           <w:szCs w:val="22"/>
         </w:rPr>
-        <w:lastRenderedPageBreak/>
         <w:t xml:space="preserve">PP Sales Reps </w:t>
       </w:r>
       <w:r>
@@ -1098,6 +1471,7 @@
           <w:rFonts w:asciiTheme="minorHAnsi" w:hAnsiTheme="minorHAnsi"/>
           <w:b/>
           <w:i/>
+          <w:color w:val="FF0000"/>
           <w:sz w:val="22"/>
           <w:szCs w:val="22"/>
         </w:rPr>
@@ -1107,6 +1481,7 @@
           <w:rFonts w:asciiTheme="minorHAnsi" w:hAnsiTheme="minorHAnsi"/>
           <w:b/>
           <w:i/>
+          <w:color w:val="FF0000"/>
           <w:sz w:val="22"/>
           <w:szCs w:val="22"/>
         </w:rPr>
@@ -1306,7 +1681,57 @@
           <w:sz w:val="22"/>
           <w:szCs w:val="22"/>
         </w:rPr>
-        <w:t xml:space="preserve">As contacts are offered deals, deal actions are created with two action statuses: “Accepted” and “Rejected.” When a deal action is created, four fields need to be updated on the related contact and deal. Please note that system administrators may update Deal Action records’ action statuses, or delete, or restore records previously deleted. </w:t>
+        <w:t>DONE</w:t>
+      </w:r>
+      <w:r>
+        <w:rPr>
+          <w:rFonts w:asciiTheme="minorHAnsi" w:hAnsiTheme="minorHAnsi" w:cs="Times New Roman"/>
+          <w:sz w:val="22"/>
+          <w:szCs w:val="22"/>
+        </w:rPr>
+        <w:tab/>
+      </w:r>
+      <w:r>
+        <w:rPr>
+          <w:rFonts w:asciiTheme="minorHAnsi" w:hAnsiTheme="minorHAnsi" w:cs="Times New Roman"/>
+          <w:sz w:val="22"/>
+          <w:szCs w:val="22"/>
+        </w:rPr>
+        <w:t xml:space="preserve">As contacts are offered deals, deal actions are created with two action statuses: “Accepted” and “Rejected.” </w:t>
+      </w:r>
+    </w:p>
+    <w:p>
+      <w:pPr>
+        <w:pStyle w:val="Default"/>
+        <w:rPr>
+          <w:rFonts w:asciiTheme="minorHAnsi" w:hAnsiTheme="minorHAnsi" w:cs="Times New Roman"/>
+          <w:sz w:val="22"/>
+          <w:szCs w:val="22"/>
+        </w:rPr>
+      </w:pPr>
+      <w:r>
+        <w:rPr>
+          <w:rFonts w:asciiTheme="minorHAnsi" w:hAnsiTheme="minorHAnsi" w:cs="Times New Roman"/>
+          <w:sz w:val="22"/>
+          <w:szCs w:val="22"/>
+        </w:rPr>
+        <w:t>DONE</w:t>
+      </w:r>
+      <w:r>
+        <w:rPr>
+          <w:rFonts w:asciiTheme="minorHAnsi" w:hAnsiTheme="minorHAnsi" w:cs="Times New Roman"/>
+          <w:sz w:val="22"/>
+          <w:szCs w:val="22"/>
+        </w:rPr>
+        <w:tab/>
+      </w:r>
+      <w:r>
+        <w:rPr>
+          <w:rFonts w:asciiTheme="minorHAnsi" w:hAnsiTheme="minorHAnsi" w:cs="Times New Roman"/>
+          <w:sz w:val="22"/>
+          <w:szCs w:val="22"/>
+        </w:rPr>
+        <w:t xml:space="preserve">When a deal action is created, four fields need to be updated on the related contact and deal. Please note that system administrators may update Deal Action records’ action statuses, or delete, or restore records previously deleted. </w:t>
       </w:r>
     </w:p>
     <w:p>
@@ -1337,6 +1762,7 @@
         </w:rPr>
         <w:t xml:space="preserve"> </w:t>
       </w:r>
+      <w:proofErr w:type="spellStart"/>
       <w:r>
         <w:rPr>
           <w:rFonts w:asciiTheme="minorHAnsi" w:hAnsiTheme="minorHAnsi" w:cs="Times New Roman"/>
@@ -1345,15 +1771,62 @@
           <w:sz w:val="22"/>
           <w:szCs w:val="22"/>
         </w:rPr>
-        <w:t xml:space="preserve">Contact.Deals_Accepted__c </w:t>
-      </w:r>
-      <w:r>
-        <w:rPr>
-          <w:rFonts w:asciiTheme="minorHAnsi" w:hAnsiTheme="minorHAnsi" w:cs="Times New Roman"/>
-          <w:sz w:val="22"/>
-          <w:szCs w:val="22"/>
-        </w:rPr>
-        <w:t xml:space="preserve">– The total number of related deal action records with a status of “Accepted.” A deal action is related by Deal_Action__c.Contact__c and the deal action’s status is Deal_Action__c.Action__c. </w:t>
+        <w:t>Contact.Deals_Accepted__c</w:t>
+      </w:r>
+      <w:proofErr w:type="spellEnd"/>
+      <w:r>
+        <w:rPr>
+          <w:rFonts w:asciiTheme="minorHAnsi" w:hAnsiTheme="minorHAnsi" w:cs="Times New Roman"/>
+          <w:b/>
+          <w:bCs/>
+          <w:sz w:val="22"/>
+          <w:szCs w:val="22"/>
+        </w:rPr>
+        <w:t xml:space="preserve"> </w:t>
+      </w:r>
+      <w:r>
+        <w:rPr>
+          <w:rFonts w:asciiTheme="minorHAnsi" w:hAnsiTheme="minorHAnsi" w:cs="Times New Roman"/>
+          <w:sz w:val="22"/>
+          <w:szCs w:val="22"/>
+        </w:rPr>
+        <w:t xml:space="preserve">– The total number of related deal action records with a status of “Accepted.” A deal action is related by </w:t>
+      </w:r>
+      <w:proofErr w:type="spellStart"/>
+      <w:r>
+        <w:rPr>
+          <w:rFonts w:asciiTheme="minorHAnsi" w:hAnsiTheme="minorHAnsi" w:cs="Times New Roman"/>
+          <w:sz w:val="22"/>
+          <w:szCs w:val="22"/>
+        </w:rPr>
+        <w:t>Deal_Action__c.Contact__c</w:t>
+      </w:r>
+      <w:proofErr w:type="spellEnd"/>
+      <w:r>
+        <w:rPr>
+          <w:rFonts w:asciiTheme="minorHAnsi" w:hAnsiTheme="minorHAnsi" w:cs="Times New Roman"/>
+          <w:sz w:val="22"/>
+          <w:szCs w:val="22"/>
+        </w:rPr>
+        <w:t xml:space="preserve"> and the deal action’s status is </w:t>
+      </w:r>
+      <w:proofErr w:type="spellStart"/>
+      <w:r>
+        <w:rPr>
+          <w:rFonts w:asciiTheme="minorHAnsi" w:hAnsiTheme="minorHAnsi" w:cs="Times New Roman"/>
+          <w:sz w:val="22"/>
+          <w:szCs w:val="22"/>
+        </w:rPr>
+        <w:t>Deal_Action__c.Action__c</w:t>
+      </w:r>
+      <w:proofErr w:type="spellEnd"/>
+      <w:r>
+        <w:rPr>
+          <w:rFonts w:asciiTheme="minorHAnsi" w:hAnsiTheme="minorHAnsi" w:cs="Times New Roman"/>
+          <w:sz w:val="22"/>
+          <w:szCs w:val="22"/>
+        </w:rPr>
+        <w:t xml:space="preserve">. </w:t>
       </w:r>
     </w:p>
     <w:p>
@@ -1374,6 +1847,7 @@
         </w:rPr>
         <w:t xml:space="preserve"> </w:t>
       </w:r>
+      <w:proofErr w:type="spellStart"/>
       <w:r>
         <w:rPr>
           <w:rFonts w:asciiTheme="minorHAnsi" w:hAnsiTheme="minorHAnsi" w:cs="Times New Roman"/>
@@ -1382,15 +1856,62 @@
           <w:sz w:val="22"/>
           <w:szCs w:val="22"/>
         </w:rPr>
-        <w:t xml:space="preserve">Contact.Deals_Rejected__c </w:t>
-      </w:r>
-      <w:r>
-        <w:rPr>
-          <w:rFonts w:asciiTheme="minorHAnsi" w:hAnsiTheme="minorHAnsi" w:cs="Times New Roman"/>
-          <w:sz w:val="22"/>
-          <w:szCs w:val="22"/>
-        </w:rPr>
-        <w:t xml:space="preserve">– The total number of related deal action records with a status of “Rejected.” A deal action is related by Deal_Action__c.Contact__c and the deal action’s status is Deal_Action__c.Action__c. </w:t>
+        <w:t>Contact.Deals_Rejected__c</w:t>
+      </w:r>
+      <w:proofErr w:type="spellEnd"/>
+      <w:r>
+        <w:rPr>
+          <w:rFonts w:asciiTheme="minorHAnsi" w:hAnsiTheme="minorHAnsi" w:cs="Times New Roman"/>
+          <w:b/>
+          <w:bCs/>
+          <w:sz w:val="22"/>
+          <w:szCs w:val="22"/>
+        </w:rPr>
+        <w:t xml:space="preserve"> </w:t>
+      </w:r>
+      <w:r>
+        <w:rPr>
+          <w:rFonts w:asciiTheme="minorHAnsi" w:hAnsiTheme="minorHAnsi" w:cs="Times New Roman"/>
+          <w:sz w:val="22"/>
+          <w:szCs w:val="22"/>
+        </w:rPr>
+        <w:t xml:space="preserve">– The total number of related deal action records with a status of “Rejected.” A deal action is related by </w:t>
+      </w:r>
+      <w:proofErr w:type="spellStart"/>
+      <w:r>
+        <w:rPr>
+          <w:rFonts w:asciiTheme="minorHAnsi" w:hAnsiTheme="minorHAnsi" w:cs="Times New Roman"/>
+          <w:sz w:val="22"/>
+          <w:szCs w:val="22"/>
+        </w:rPr>
+        <w:t>Deal_Action__c.Contact__c</w:t>
+      </w:r>
+      <w:proofErr w:type="spellEnd"/>
+      <w:r>
+        <w:rPr>
+          <w:rFonts w:asciiTheme="minorHAnsi" w:hAnsiTheme="minorHAnsi" w:cs="Times New Roman"/>
+          <w:sz w:val="22"/>
+          <w:szCs w:val="22"/>
+        </w:rPr>
+        <w:t xml:space="preserve"> and the deal action’s status is </w:t>
+      </w:r>
+      <w:proofErr w:type="spellStart"/>
+      <w:r>
+        <w:rPr>
+          <w:rFonts w:asciiTheme="minorHAnsi" w:hAnsiTheme="minorHAnsi" w:cs="Times New Roman"/>
+          <w:sz w:val="22"/>
+          <w:szCs w:val="22"/>
+        </w:rPr>
+        <w:t>Deal_Action__c.Action__c</w:t>
+      </w:r>
+      <w:proofErr w:type="spellEnd"/>
+      <w:r>
+        <w:rPr>
+          <w:rFonts w:asciiTheme="minorHAnsi" w:hAnsiTheme="minorHAnsi" w:cs="Times New Roman"/>
+          <w:sz w:val="22"/>
+          <w:szCs w:val="22"/>
+        </w:rPr>
+        <w:t xml:space="preserve">. </w:t>
       </w:r>
     </w:p>
     <w:p>
@@ -1411,6 +1932,7 @@
         </w:rPr>
         <w:t xml:space="preserve"> </w:t>
       </w:r>
+      <w:proofErr w:type="spellStart"/>
       <w:r>
         <w:rPr>
           <w:rFonts w:asciiTheme="minorHAnsi" w:hAnsiTheme="minorHAnsi" w:cs="Times New Roman"/>
@@ -1419,15 +1941,62 @@
           <w:sz w:val="22"/>
           <w:szCs w:val="22"/>
         </w:rPr>
-        <w:t xml:space="preserve">Deal__c.Acceptances__c </w:t>
-      </w:r>
-      <w:r>
-        <w:rPr>
-          <w:rFonts w:asciiTheme="minorHAnsi" w:hAnsiTheme="minorHAnsi" w:cs="Times New Roman"/>
-          <w:sz w:val="22"/>
-          <w:szCs w:val="22"/>
-        </w:rPr>
-        <w:t xml:space="preserve">– The total number of related deal action records with a status of “Accepted.” A deal action is related by Deal_Action__c.Deal__c and the deal action’s status is Deal_Action__c.Action__c. </w:t>
+        <w:t>Deal__c.Acceptances__c</w:t>
+      </w:r>
+      <w:proofErr w:type="spellEnd"/>
+      <w:r>
+        <w:rPr>
+          <w:rFonts w:asciiTheme="minorHAnsi" w:hAnsiTheme="minorHAnsi" w:cs="Times New Roman"/>
+          <w:b/>
+          <w:bCs/>
+          <w:sz w:val="22"/>
+          <w:szCs w:val="22"/>
+        </w:rPr>
+        <w:t xml:space="preserve"> </w:t>
+      </w:r>
+      <w:r>
+        <w:rPr>
+          <w:rFonts w:asciiTheme="minorHAnsi" w:hAnsiTheme="minorHAnsi" w:cs="Times New Roman"/>
+          <w:sz w:val="22"/>
+          <w:szCs w:val="22"/>
+        </w:rPr>
+        <w:t xml:space="preserve">– The total number of related deal action records with a status of “Accepted.” A deal action is related by </w:t>
+      </w:r>
+      <w:proofErr w:type="spellStart"/>
+      <w:r>
+        <w:rPr>
+          <w:rFonts w:asciiTheme="minorHAnsi" w:hAnsiTheme="minorHAnsi" w:cs="Times New Roman"/>
+          <w:sz w:val="22"/>
+          <w:szCs w:val="22"/>
+        </w:rPr>
+        <w:t>Deal_Action__c.Deal__c</w:t>
+      </w:r>
+      <w:proofErr w:type="spellEnd"/>
+      <w:r>
+        <w:rPr>
+          <w:rFonts w:asciiTheme="minorHAnsi" w:hAnsiTheme="minorHAnsi" w:cs="Times New Roman"/>
+          <w:sz w:val="22"/>
+          <w:szCs w:val="22"/>
+        </w:rPr>
+        <w:t xml:space="preserve"> and the deal action’s status is </w:t>
+      </w:r>
+      <w:proofErr w:type="spellStart"/>
+      <w:r>
+        <w:rPr>
+          <w:rFonts w:asciiTheme="minorHAnsi" w:hAnsiTheme="minorHAnsi" w:cs="Times New Roman"/>
+          <w:sz w:val="22"/>
+          <w:szCs w:val="22"/>
+        </w:rPr>
+        <w:t>Deal_Action__c.Action__c</w:t>
+      </w:r>
+      <w:proofErr w:type="spellEnd"/>
+      <w:r>
+        <w:rPr>
+          <w:rFonts w:asciiTheme="minorHAnsi" w:hAnsiTheme="minorHAnsi" w:cs="Times New Roman"/>
+          <w:sz w:val="22"/>
+          <w:szCs w:val="22"/>
+        </w:rPr>
+        <w:t xml:space="preserve">. </w:t>
       </w:r>
     </w:p>
     <w:p>
@@ -1447,6 +2016,7 @@
         </w:rPr>
         <w:t xml:space="preserve"> </w:t>
       </w:r>
+      <w:proofErr w:type="spellStart"/>
       <w:r>
         <w:rPr>
           <w:rFonts w:asciiTheme="minorHAnsi" w:hAnsiTheme="minorHAnsi" w:cs="Times New Roman"/>
@@ -1455,15 +2025,62 @@
           <w:sz w:val="22"/>
           <w:szCs w:val="22"/>
         </w:rPr>
-        <w:t xml:space="preserve">Deal__c.Rejections__c </w:t>
-      </w:r>
-      <w:r>
-        <w:rPr>
-          <w:rFonts w:asciiTheme="minorHAnsi" w:hAnsiTheme="minorHAnsi" w:cs="Times New Roman"/>
-          <w:sz w:val="22"/>
-          <w:szCs w:val="22"/>
-        </w:rPr>
-        <w:t xml:space="preserve">– The total number of related deal action records with a status of “Rejected.” A deal action is related by Deal_Action__c.Deal__c and the deal action’s status is Deal_Action__c.Action__c. </w:t>
+        <w:t>Deal__c.Rejections__c</w:t>
+      </w:r>
+      <w:proofErr w:type="spellEnd"/>
+      <w:r>
+        <w:rPr>
+          <w:rFonts w:asciiTheme="minorHAnsi" w:hAnsiTheme="minorHAnsi" w:cs="Times New Roman"/>
+          <w:b/>
+          <w:bCs/>
+          <w:sz w:val="22"/>
+          <w:szCs w:val="22"/>
+        </w:rPr>
+        <w:t xml:space="preserve"> </w:t>
+      </w:r>
+      <w:r>
+        <w:rPr>
+          <w:rFonts w:asciiTheme="minorHAnsi" w:hAnsiTheme="minorHAnsi" w:cs="Times New Roman"/>
+          <w:sz w:val="22"/>
+          <w:szCs w:val="22"/>
+        </w:rPr>
+        <w:t xml:space="preserve">– The total number of related deal action records with a status of “Rejected.” A deal action is related by </w:t>
+      </w:r>
+      <w:proofErr w:type="spellStart"/>
+      <w:r>
+        <w:rPr>
+          <w:rFonts w:asciiTheme="minorHAnsi" w:hAnsiTheme="minorHAnsi" w:cs="Times New Roman"/>
+          <w:sz w:val="22"/>
+          <w:szCs w:val="22"/>
+        </w:rPr>
+        <w:t>Deal_Action__c.Deal__c</w:t>
+      </w:r>
+      <w:proofErr w:type="spellEnd"/>
+      <w:r>
+        <w:rPr>
+          <w:rFonts w:asciiTheme="minorHAnsi" w:hAnsiTheme="minorHAnsi" w:cs="Times New Roman"/>
+          <w:sz w:val="22"/>
+          <w:szCs w:val="22"/>
+        </w:rPr>
+        <w:t xml:space="preserve"> and the deal action’s status is </w:t>
+      </w:r>
+      <w:proofErr w:type="spellStart"/>
+      <w:r>
+        <w:rPr>
+          <w:rFonts w:asciiTheme="minorHAnsi" w:hAnsiTheme="minorHAnsi" w:cs="Times New Roman"/>
+          <w:sz w:val="22"/>
+          <w:szCs w:val="22"/>
+        </w:rPr>
+        <w:t>Deal_Action__c.Action__c</w:t>
+      </w:r>
+      <w:proofErr w:type="spellEnd"/>
+      <w:r>
+        <w:rPr>
+          <w:rFonts w:asciiTheme="minorHAnsi" w:hAnsiTheme="minorHAnsi" w:cs="Times New Roman"/>
+          <w:sz w:val="22"/>
+          <w:szCs w:val="22"/>
+        </w:rPr>
+        <w:t xml:space="preserve">. </w:t>
       </w:r>
     </w:p>
     <w:p/>
@@ -1489,7 +2106,6 @@
           <w:sz w:val="22"/>
           <w:szCs w:val="22"/>
         </w:rPr>
-        <w:lastRenderedPageBreak/>
         <w:t xml:space="preserve">User Interface Requirements </w:t>
       </w:r>
     </w:p>
@@ -1544,6 +2160,18 @@
       </w:r>
     </w:p>
     <w:p>
+      <w:r>
+        <w:rPr>
+          <w:rFonts w:cs="Times New Roman"/>
+        </w:rPr>
+        <w:t>DONE</w:t>
+      </w:r>
+      <w:r>
+        <w:rPr>
+          <w:rFonts w:cs="Times New Roman"/>
+        </w:rPr>
+        <w:tab/>
+      </w:r>
       <w:r>
         <w:rPr>
           <w:rFonts w:cs="Times New Roman"/>
@@ -1620,6 +2248,7 @@
         <w:rPr>
           <w:noProof/>
         </w:rPr>
+        <w:lastRenderedPageBreak/>
         <w:drawing>
           <wp:inline distT="0" distB="0" distL="0" distR="0" wp14:anchorId="146C3148" wp14:editId="15AB60D0">
             <wp:extent cx="5934075" cy="3714750"/>
@@ -1695,7 +2324,20 @@
           <w:rFonts w:cs="Times New Roman"/>
           <w:color w:val="000000"/>
         </w:rPr>
-        <w:lastRenderedPageBreak/>
+        <w:t>DONE</w:t>
+      </w:r>
+      <w:r>
+        <w:rPr>
+          <w:rFonts w:cs="Times New Roman"/>
+          <w:color w:val="000000"/>
+        </w:rPr>
+        <w:tab/>
+      </w:r>
+      <w:r>
+        <w:rPr>
+          <w:rFonts w:cs="Times New Roman"/>
+          <w:color w:val="000000"/>
+        </w:rPr>
         <w:t xml:space="preserve">As shown in </w:t>
       </w:r>
       <w:r>
@@ -1712,16 +2354,96 @@
           <w:rFonts w:cs="Times New Roman"/>
           <w:color w:val="000000"/>
         </w:rPr>
-        <w:t xml:space="preserve">Display the contact name at the top of the page. Add a Done button that when clicked returns the user to the contact page. Display a list of available deals sorted first by the earliest valid through date, then by the deal with the least available, and finally by the deal name from A–Z. </w:t>
-      </w:r>
-    </w:p>
-    <w:p>
-      <w:pPr>
-        <w:rPr>
-          <w:rFonts w:cs="Times New Roman"/>
-          <w:color w:val="000000"/>
-        </w:rPr>
-      </w:pPr>
+        <w:t xml:space="preserve">Display the contact name at the top of the page. </w:t>
+      </w:r>
+    </w:p>
+    <w:p>
+      <w:pPr>
+        <w:autoSpaceDE w:val="0"/>
+        <w:autoSpaceDN w:val="0"/>
+        <w:adjustRightInd w:val="0"/>
+        <w:spacing w:after="0" w:line="240" w:lineRule="auto"/>
+        <w:rPr>
+          <w:rFonts w:cs="Times New Roman"/>
+          <w:color w:val="000000"/>
+        </w:rPr>
+      </w:pPr>
+      <w:r>
+        <w:rPr>
+          <w:rFonts w:cs="Times New Roman"/>
+          <w:color w:val="000000"/>
+        </w:rPr>
+        <w:t>DONE</w:t>
+      </w:r>
+      <w:r>
+        <w:rPr>
+          <w:rFonts w:cs="Times New Roman"/>
+          <w:color w:val="000000"/>
+        </w:rPr>
+        <w:tab/>
+      </w:r>
+      <w:r>
+        <w:rPr>
+          <w:rFonts w:cs="Times New Roman"/>
+          <w:color w:val="000000"/>
+        </w:rPr>
+        <w:t xml:space="preserve">Add a Done button that when clicked returns the user to the contact page. </w:t>
+      </w:r>
+    </w:p>
+    <w:p>
+      <w:pPr>
+        <w:autoSpaceDE w:val="0"/>
+        <w:autoSpaceDN w:val="0"/>
+        <w:adjustRightInd w:val="0"/>
+        <w:spacing w:after="0" w:line="240" w:lineRule="auto"/>
+        <w:rPr>
+          <w:rFonts w:cs="Times New Roman"/>
+          <w:color w:val="000000"/>
+        </w:rPr>
+      </w:pPr>
+      <w:r>
+        <w:rPr>
+          <w:rFonts w:cs="Times New Roman"/>
+          <w:color w:val="000000"/>
+        </w:rPr>
+        <w:t>DONE</w:t>
+      </w:r>
+      <w:r>
+        <w:rPr>
+          <w:rFonts w:cs="Times New Roman"/>
+          <w:color w:val="000000"/>
+        </w:rPr>
+        <w:tab/>
+      </w:r>
+      <w:r>
+        <w:rPr>
+          <w:rFonts w:cs="Times New Roman"/>
+          <w:color w:val="000000"/>
+        </w:rPr>
+        <w:t xml:space="preserve">Display a list of available deals sorted first by the earliest valid through date, then by the deal with the least available, and finally by the deal name from A–Z. </w:t>
+      </w:r>
+    </w:p>
+    <w:p>
+      <w:pPr>
+        <w:rPr>
+          <w:rFonts w:cs="Times New Roman"/>
+          <w:color w:val="000000"/>
+        </w:rPr>
+      </w:pPr>
+      <w:r>
+        <w:rPr>
+          <w:rFonts w:cs="Times New Roman"/>
+          <w:color w:val="000000"/>
+        </w:rPr>
+        <w:t>DONE</w:t>
+      </w:r>
+      <w:r>
+        <w:rPr>
+          <w:rFonts w:cs="Times New Roman"/>
+          <w:color w:val="000000"/>
+        </w:rPr>
+        <w:tab/>
+      </w:r>
       <w:r>
         <w:rPr>
           <w:rFonts w:cs="Times New Roman"/>
@@ -1823,6 +2545,7 @@
           <w:rFonts w:cs="Times New Roman"/>
           <w:color w:val="000000"/>
         </w:rPr>
+        <w:lastRenderedPageBreak/>
         <w:t xml:space="preserve">As shown in </w:t>
       </w:r>
       <w:r>
@@ -1870,6 +2593,20 @@
           <w:rFonts w:cs="Times New Roman"/>
           <w:color w:val="000000"/>
         </w:rPr>
+        <w:t>DONE</w:t>
+      </w:r>
+      <w:r>
+        <w:rPr>
+          <w:rFonts w:cs="Times New Roman"/>
+          <w:color w:val="000000"/>
+        </w:rPr>
+        <w:tab/>
+      </w:r>
+      <w:r>
+        <w:rPr>
+          <w:rFonts w:cs="Times New Roman"/>
+          <w:color w:val="000000"/>
+        </w:rPr>
         <w:t xml:space="preserve"> Actions column with accept and reject buttons </w:t>
       </w:r>
     </w:p>
@@ -1889,6 +2626,20 @@
           <w:rFonts w:cs="Times New Roman"/>
           <w:color w:val="000000"/>
         </w:rPr>
+        <w:t>DONE</w:t>
+      </w:r>
+      <w:r>
+        <w:rPr>
+          <w:rFonts w:cs="Times New Roman"/>
+          <w:color w:val="000000"/>
+        </w:rPr>
+        <w:tab/>
+      </w:r>
+      <w:r>
+        <w:rPr>
+          <w:rFonts w:cs="Times New Roman"/>
+          <w:color w:val="000000"/>
+        </w:rPr>
         <w:t xml:space="preserve"> Status column </w:t>
       </w:r>
     </w:p>
@@ -1908,6 +2659,20 @@
           <w:rFonts w:cs="Times New Roman"/>
           <w:color w:val="000000"/>
         </w:rPr>
+        <w:t>DONE</w:t>
+      </w:r>
+      <w:r>
+        <w:rPr>
+          <w:rFonts w:cs="Times New Roman"/>
+          <w:color w:val="000000"/>
+        </w:rPr>
+        <w:tab/>
+      </w:r>
+      <w:r>
+        <w:rPr>
+          <w:rFonts w:cs="Times New Roman"/>
+          <w:color w:val="000000"/>
+        </w:rPr>
         <w:t></w:t>
       </w:r>
       <w:r>
@@ -1941,6 +2706,20 @@
           <w:rFonts w:cs="Times New Roman"/>
           <w:color w:val="000000"/>
         </w:rPr>
+        <w:t>DONE</w:t>
+      </w:r>
+      <w:r>
+        <w:rPr>
+          <w:rFonts w:cs="Times New Roman"/>
+          <w:color w:val="000000"/>
+        </w:rPr>
+        <w:tab/>
+      </w:r>
+      <w:r>
+        <w:rPr>
+          <w:rFonts w:cs="Times New Roman"/>
+          <w:color w:val="000000"/>
+        </w:rPr>
         <w:t xml:space="preserve"> Deal name </w:t>
       </w:r>
     </w:p>
@@ -1960,6 +2739,20 @@
           <w:rFonts w:cs="Times New Roman"/>
           <w:color w:val="000000"/>
         </w:rPr>
+        <w:t>DONE</w:t>
+      </w:r>
+      <w:r>
+        <w:rPr>
+          <w:rFonts w:cs="Times New Roman"/>
+          <w:color w:val="000000"/>
+        </w:rPr>
+        <w:tab/>
+      </w:r>
+      <w:r>
+        <w:rPr>
+          <w:rFonts w:cs="Times New Roman"/>
+          <w:color w:val="000000"/>
+        </w:rPr>
         <w:t xml:space="preserve"> Valid through date </w:t>
       </w:r>
     </w:p>
@@ -1979,6 +2772,20 @@
           <w:rFonts w:cs="Times New Roman"/>
           <w:color w:val="000000"/>
         </w:rPr>
+        <w:t>DONE</w:t>
+      </w:r>
+      <w:r>
+        <w:rPr>
+          <w:rFonts w:cs="Times New Roman"/>
+          <w:color w:val="000000"/>
+        </w:rPr>
+        <w:tab/>
+      </w:r>
+      <w:r>
+        <w:rPr>
+          <w:rFonts w:cs="Times New Roman"/>
+          <w:color w:val="000000"/>
+        </w:rPr>
         <w:t xml:space="preserve"> Available deals </w:t>
       </w:r>
     </w:p>
@@ -2006,7 +2813,58 @@
           <w:rFonts w:cs="Times New Roman"/>
           <w:color w:val="000000"/>
         </w:rPr>
-        <w:t>For the icon column, the result should display an image driven by an attachment related to the deal. For the purpose of this assignment, you may assume only images will be attached—and at most one attachment per deal. If a deal does not have an attachment, a stock image, stored as a</w:t>
+        <w:tab/>
+      </w:r>
+      <w:r>
+        <w:rPr>
+          <w:rFonts w:cs="Times New Roman"/>
+          <w:color w:val="000000"/>
+        </w:rPr>
+        <w:t xml:space="preserve">For the icon column, the result should display an </w:t>
+      </w:r>
+      <w:r>
+        <w:rPr>
+          <w:rFonts w:cs="Times New Roman"/>
+          <w:color w:val="FF0000"/>
+        </w:rPr>
+        <w:t>image driven by an attachment related to the deal</w:t>
+      </w:r>
+      <w:r>
+        <w:rPr>
+          <w:rFonts w:cs="Times New Roman"/>
+          <w:color w:val="000000"/>
+        </w:rPr>
+        <w:t xml:space="preserve">. For the purpose of this assignment, </w:t>
+      </w:r>
+      <w:r>
+        <w:rPr>
+          <w:rFonts w:cs="Times New Roman"/>
+          <w:color w:val="FF0000"/>
+        </w:rPr>
+        <w:t>you may assume only images will be attached</w:t>
+      </w:r>
+      <w:r>
+        <w:rPr>
+          <w:rFonts w:cs="Times New Roman"/>
+          <w:color w:val="000000"/>
+        </w:rPr>
+        <w:t xml:space="preserve">—and at most one attachment per deal. </w:t>
+      </w:r>
+    </w:p>
+    <w:p>
+      <w:pPr>
+        <w:ind w:firstLine="720"/>
+        <w:rPr>
+          <w:rFonts w:cs="Times New Roman"/>
+          <w:color w:val="000000"/>
+        </w:rPr>
+      </w:pPr>
+      <w:r>
+        <w:rPr>
+          <w:rFonts w:cs="Times New Roman"/>
+          <w:color w:val="000000"/>
+        </w:rPr>
+        <w:t>If a deal does not have an attachment, a stock image, stored as a</w:t>
       </w:r>
       <w:r>
         <w:rPr>
@@ -2029,22 +2887,66 @@
           <w:rFonts w:cs="Times New Roman"/>
           <w:color w:val="000000"/>
         </w:rPr>
-        <w:t xml:space="preserve"> “GenericFish” </w:t>
-      </w:r>
-      <w:r>
-        <w:rPr>
-          <w:rFonts w:cs="Times New Roman"/>
-          <w:color w:val="000000"/>
-        </w:rPr>
-        <w:t>should be displayed as an icon.</w:t>
-      </w:r>
-    </w:p>
-    <w:p>
+        <w:t xml:space="preserve"> “</w:t>
+      </w:r>
+      <w:proofErr w:type="spellStart"/>
+      <w:r>
+        <w:rPr>
+          <w:rFonts w:cs="Times New Roman"/>
+          <w:color w:val="000000"/>
+        </w:rPr>
+        <w:t>GenericFish</w:t>
+      </w:r>
+      <w:proofErr w:type="spellEnd"/>
+      <w:r>
+        <w:rPr>
+          <w:rFonts w:cs="Times New Roman"/>
+          <w:color w:val="000000"/>
+        </w:rPr>
+        <w:t xml:space="preserve">” </w:t>
+      </w:r>
+      <w:r>
+        <w:rPr>
+          <w:rFonts w:cs="Times New Roman"/>
+          <w:color w:val="000000"/>
+        </w:rPr>
+        <w:t xml:space="preserve">should be displayed as an </w:t>
+      </w:r>
+      <w:proofErr w:type="gramStart"/>
+      <w:r>
+        <w:rPr>
+          <w:rFonts w:cs="Times New Roman"/>
+          <w:color w:val="000000"/>
+        </w:rPr>
+        <w:t>icon.</w:t>
+      </w:r>
+      <w:proofErr w:type="gramEnd"/>
+    </w:p>
+    <w:p>
+      <w:r>
+        <w:t>DONE</w:t>
+      </w:r>
+      <w:r>
+        <w:tab/>
+      </w:r>
       <w:r>
         <w:t xml:space="preserve">For the status column, if a deal has not yet been accepted or rejected by the contact, a status </w:t>
       </w:r>
       <w:r>
-        <w:t>of “Available” should be shown .</w:t>
+        <w:t xml:space="preserve">of “Available” should be </w:t>
+      </w:r>
+      <w:proofErr w:type="gramStart"/>
+      <w:r>
+        <w:t>shown .</w:t>
+      </w:r>
+      <w:proofErr w:type="gramEnd"/>
+    </w:p>
+    <w:p>
+      <w:r>
+        <w:t>DONE</w:t>
+      </w:r>
+      <w:r>
+        <w:tab/>
       </w:r>
       <w:r>
         <w:t>If a deal has been accepted or rejected by the contact, the status should be “Accepted” or “Rejected” respectively and the Reject and Accept action buttons should be disabled.</w:t>
@@ -2052,28 +2954,79 @@
     </w:p>
     <w:p>
       <w:r>
+        <w:t>DONE</w:t>
+      </w:r>
+      <w:r>
+        <w:tab/>
+      </w:r>
+      <w:r>
         <w:t>When the Accept or Reject buttons are clicked for an available deal, a deal action record should be created and related to the deal and contact with a status of “Accepted” or “Rejected” respectively</w:t>
       </w:r>
     </w:p>
     <w:p>
       <w:r>
-        <w:lastRenderedPageBreak/>
-        <w:t xml:space="preserve">If the deal is successfully accepted or rejected, the action buttons should be disabled and the status should change to “Accepted” or “Rejected” respectively </w:t>
+        <w:t>DONE</w:t>
+      </w:r>
+      <w:r>
+        <w:tab/>
+      </w:r>
+      <w:r>
+        <w:t xml:space="preserve">If the deal is successfully accepted or rejected, the action buttons should be disabled and the status should change to “Accepted” or “Rejected” </w:t>
+      </w:r>
+      <w:proofErr w:type="gramStart"/>
+      <w:r>
+        <w:t xml:space="preserve">respectively </w:t>
       </w:r>
       <w:r>
         <w:t>.</w:t>
       </w:r>
-      <w:r>
-        <w:t>If an error is encountered while creating the deal action, the deal’s status should not change and the status button should not be disabled. Paging through results should not change these statuses or cause the Accept/Reject buttons to be re-enabled.</w:t>
-      </w:r>
-    </w:p>
-    <w:p>
-      <w:pPr>
-        <w:rPr>
-          <w:rFonts w:cs="Times New Roman"/>
-          <w:color w:val="000000"/>
-        </w:rPr>
-      </w:pPr>
+      <w:proofErr w:type="gramEnd"/>
+    </w:p>
+    <w:p>
+      <w:pPr>
+        <w:rPr>
+          <w:color w:val="FF0000"/>
+        </w:rPr>
+      </w:pPr>
+      <w:r>
+        <w:rPr>
+          <w:color w:val="FF0000"/>
+        </w:rPr>
+        <w:t xml:space="preserve">If an error is encountered while creating the deal action, the deal’s status should not change and the status button should not be disabled. </w:t>
+      </w:r>
+    </w:p>
+    <w:p>
+      <w:r>
+        <w:t>DONE</w:t>
+      </w:r>
+      <w:r>
+        <w:tab/>
+      </w:r>
+      <w:r>
+        <w:t>Paging through results should not change these statuses or cause the Accept/Reject buttons to be re-enabled.</w:t>
+      </w:r>
+    </w:p>
+    <w:p>
+      <w:pPr>
+        <w:rPr>
+          <w:rFonts w:cs="Times New Roman"/>
+          <w:color w:val="000000"/>
+        </w:rPr>
+      </w:pPr>
+      <w:r>
+        <w:rPr>
+          <w:rFonts w:cs="Times New Roman"/>
+          <w:color w:val="000000"/>
+        </w:rPr>
+        <w:t>DONE</w:t>
+      </w:r>
+      <w:r>
+        <w:rPr>
+          <w:rFonts w:cs="Times New Roman"/>
+          <w:color w:val="000000"/>
+        </w:rPr>
+        <w:tab/>
+      </w:r>
       <w:r>
         <w:rPr>
           <w:rFonts w:cs="Times New Roman"/>
@@ -2163,15 +3116,94 @@
           <w:rFonts w:cs="Times New Roman"/>
           <w:color w:val="000000"/>
         </w:rPr>
+        <w:t>DONE</w:t>
+      </w:r>
+      <w:r>
+        <w:rPr>
+          <w:rFonts w:cs="Times New Roman"/>
+          <w:color w:val="000000"/>
+        </w:rPr>
+        <w:tab/>
+      </w:r>
+      <w:r>
+        <w:rPr>
+          <w:rFonts w:cs="Times New Roman"/>
+          <w:color w:val="000000"/>
+        </w:rPr>
         <w:t>Total Deal Summary stats should start with current values and be updated immediately when a deal is accepted or rejected.</w:t>
       </w:r>
     </w:p>
     <w:p>
       <w:r>
+        <w:lastRenderedPageBreak/>
+        <w:t>DONE</w:t>
+      </w:r>
+      <w:r>
+        <w:tab/>
+      </w:r>
+      <w:r>
         <w:t>D</w:t>
       </w:r>
       <w:r>
-        <w:t>eal results should be paginated with five deals shown per page. Pagination controls should be available for going to the first page, the previous page, the next page, and the last page of results. If on the first page, the First and Previous buttons should be disabled. If on the last page, the Next and Last buttons should be disabled. If there is only one page of results, the First, Previous, Next, and Last buttons should be disabled. The current page number should be displayed as well as the total number of pages of results.</w:t>
+        <w:t xml:space="preserve">eal results should be paginated with five deals shown per page. </w:t>
+      </w:r>
+    </w:p>
+    <w:p>
+      <w:r>
+        <w:t>DONE</w:t>
+      </w:r>
+      <w:r>
+        <w:tab/>
+      </w:r>
+      <w:r>
+        <w:t xml:space="preserve">Pagination controls should be available for going to the first page, the previous page, the next page, and the last page of results. </w:t>
+      </w:r>
+    </w:p>
+    <w:p>
+      <w:pPr>
+        <w:ind w:firstLine="720"/>
+      </w:pPr>
+      <w:r>
+        <w:rPr>
+          <w:color w:val="FF0000"/>
+        </w:rPr>
+        <w:t xml:space="preserve">If on the first page, the First and Previous buttons should be disabled. </w:t>
+      </w:r>
+    </w:p>
+    <w:p>
+      <w:pPr>
+        <w:ind w:firstLine="720"/>
+      </w:pPr>
+      <w:r>
+        <w:rPr>
+          <w:color w:val="FF0000"/>
+        </w:rPr>
+        <w:t xml:space="preserve">If on the last page, the Next and Last buttons should be disabled. </w:t>
+      </w:r>
+    </w:p>
+    <w:p>
+      <w:pPr>
+        <w:ind w:firstLine="720"/>
+        <w:rPr>
+          <w:color w:val="FF0000"/>
+        </w:rPr>
+      </w:pPr>
+      <w:r>
+        <w:rPr>
+          <w:color w:val="FF0000"/>
+        </w:rPr>
+        <w:t xml:space="preserve">If there is only one page of results, the First, Previous, Next, and Last buttons should be disabled. </w:t>
+      </w:r>
+    </w:p>
+    <w:p>
+      <w:pPr>
+        <w:ind w:firstLine="720"/>
+      </w:pPr>
+      <w:r>
+        <w:rPr>
+          <w:color w:val="FF0000"/>
+        </w:rPr>
+        <w:t>The current page number should be displayed as well as the total number of pages of results.</w:t>
       </w:r>
     </w:p>
     <w:p/>
@@ -2191,6 +3223,12 @@
       </w:r>
     </w:p>
     <w:p>
+      <w:r>
+        <w:t>DONE</w:t>
+      </w:r>
+      <w:r>
+        <w:tab/>
+      </w:r>
       <w:r>
         <w:t>Create a validation rule to ensure the total available deals don’t fall below 0</w:t>
       </w:r>
@@ -2206,11 +3244,11 @@
       </w:pPr>
     </w:p>
     <w:p>
+      <w:r>
+        <w:t>Project version 1 completed</w:t>
+      </w:r>
       <w:bookmarkStart w:id="0" w:name="_GoBack"/>
       <w:bookmarkEnd w:id="0"/>
-      <w:r>
-        <w:t>Project version 1 completed</w:t>
-      </w:r>
     </w:p>
     <w:sectPr>
       <w:pgSz w:w="12240" w:h="15840"/>

</xml_diff>

<commit_message>
user profiles created with permissions and visibility.
</commit_message>
<xml_diff>
--- a/Requirements/SFDC Start to End case study.docx
+++ b/Requirements/SFDC Start to End case study.docx
@@ -354,23 +354,13 @@
         </w:rPr>
         <w:t xml:space="preserve"> </w:t>
       </w:r>
-      <w:proofErr w:type="spellStart"/>
-      <w:r>
-        <w:rPr>
-          <w:rFonts w:asciiTheme="minorHAnsi" w:hAnsiTheme="minorHAnsi" w:cs="Times New Roman"/>
-          <w:sz w:val="22"/>
-          <w:szCs w:val="22"/>
-        </w:rPr>
-        <w:t>Acceptance_Rate__c</w:t>
-      </w:r>
-      <w:proofErr w:type="spellEnd"/>
-      <w:r>
-        <w:rPr>
-          <w:rFonts w:asciiTheme="minorHAnsi" w:hAnsiTheme="minorHAnsi" w:cs="Times New Roman"/>
-          <w:sz w:val="22"/>
-          <w:szCs w:val="22"/>
-        </w:rPr>
-        <w:t xml:space="preserve"> – The percentage of deals a contact was offered and accepted </w:t>
+      <w:r>
+        <w:rPr>
+          <w:rFonts w:asciiTheme="minorHAnsi" w:hAnsiTheme="minorHAnsi" w:cs="Times New Roman"/>
+          <w:sz w:val="22"/>
+          <w:szCs w:val="22"/>
+        </w:rPr>
+        <w:t xml:space="preserve">Acceptance_Rate__c – The percentage of deals a contact was offered and accepted </w:t>
       </w:r>
       <w:r>
         <w:rPr>
@@ -415,23 +405,13 @@
         </w:rPr>
         <w:t xml:space="preserve"> </w:t>
       </w:r>
-      <w:proofErr w:type="spellStart"/>
-      <w:r>
-        <w:rPr>
-          <w:rFonts w:asciiTheme="minorHAnsi" w:hAnsiTheme="minorHAnsi" w:cs="Times New Roman"/>
-          <w:sz w:val="22"/>
-          <w:szCs w:val="22"/>
-        </w:rPr>
-        <w:t>Deals_Accepted__c</w:t>
-      </w:r>
-      <w:proofErr w:type="spellEnd"/>
-      <w:r>
-        <w:rPr>
-          <w:rFonts w:asciiTheme="minorHAnsi" w:hAnsiTheme="minorHAnsi" w:cs="Times New Roman"/>
-          <w:sz w:val="22"/>
-          <w:szCs w:val="22"/>
-        </w:rPr>
-        <w:t xml:space="preserve"> – The number of deals a contact was offered and accepted </w:t>
+      <w:r>
+        <w:rPr>
+          <w:rFonts w:asciiTheme="minorHAnsi" w:hAnsiTheme="minorHAnsi" w:cs="Times New Roman"/>
+          <w:sz w:val="22"/>
+          <w:szCs w:val="22"/>
+        </w:rPr>
+        <w:t xml:space="preserve">Deals_Accepted__c – The number of deals a contact was offered and accepted </w:t>
       </w:r>
     </w:p>
     <w:p>
@@ -467,45 +447,34 @@
         </w:rPr>
         <w:t xml:space="preserve"> </w:t>
       </w:r>
-      <w:proofErr w:type="spellStart"/>
-      <w:r>
-        <w:rPr>
-          <w:rFonts w:asciiTheme="minorHAnsi" w:hAnsiTheme="minorHAnsi" w:cs="Times New Roman"/>
-          <w:sz w:val="22"/>
-          <w:szCs w:val="22"/>
-        </w:rPr>
-        <w:t>Deals_Rejected__c</w:t>
-      </w:r>
-      <w:proofErr w:type="spellEnd"/>
-      <w:r>
-        <w:rPr>
-          <w:rFonts w:asciiTheme="minorHAnsi" w:hAnsiTheme="minorHAnsi" w:cs="Times New Roman"/>
-          <w:sz w:val="22"/>
-          <w:szCs w:val="22"/>
-        </w:rPr>
-        <w:t xml:space="preserve"> – The number of deals a contact was offered and rejected </w:t>
-      </w:r>
-    </w:p>
-    <w:p>
-      <w:pPr>
-        <w:pStyle w:val="Default"/>
-        <w:rPr>
-          <w:rFonts w:asciiTheme="minorHAnsi" w:hAnsiTheme="minorHAnsi" w:cs="Times New Roman"/>
-          <w:sz w:val="22"/>
-          <w:szCs w:val="22"/>
-        </w:rPr>
-      </w:pPr>
-    </w:p>
-    <w:p>
-      <w:pPr>
-        <w:pStyle w:val="Default"/>
-        <w:rPr>
-          <w:rFonts w:asciiTheme="minorHAnsi" w:hAnsiTheme="minorHAnsi" w:cs="Times New Roman"/>
-          <w:sz w:val="22"/>
-          <w:szCs w:val="22"/>
-        </w:rPr>
-      </w:pPr>
-      <w:proofErr w:type="spellStart"/>
+      <w:r>
+        <w:rPr>
+          <w:rFonts w:asciiTheme="minorHAnsi" w:hAnsiTheme="minorHAnsi" w:cs="Times New Roman"/>
+          <w:sz w:val="22"/>
+          <w:szCs w:val="22"/>
+        </w:rPr>
+        <w:t xml:space="preserve">Deals_Rejected__c – The number of deals a contact was offered and rejected </w:t>
+      </w:r>
+    </w:p>
+    <w:p>
+      <w:pPr>
+        <w:pStyle w:val="Default"/>
+        <w:rPr>
+          <w:rFonts w:asciiTheme="minorHAnsi" w:hAnsiTheme="minorHAnsi" w:cs="Times New Roman"/>
+          <w:sz w:val="22"/>
+          <w:szCs w:val="22"/>
+        </w:rPr>
+      </w:pPr>
+    </w:p>
+    <w:p>
+      <w:pPr>
+        <w:pStyle w:val="Default"/>
+        <w:rPr>
+          <w:rFonts w:asciiTheme="minorHAnsi" w:hAnsiTheme="minorHAnsi" w:cs="Times New Roman"/>
+          <w:sz w:val="22"/>
+          <w:szCs w:val="22"/>
+        </w:rPr>
+      </w:pPr>
       <w:r>
         <w:rPr>
           <w:rFonts w:asciiTheme="minorHAnsi" w:hAnsiTheme="minorHAnsi" w:cs="Times New Roman"/>
@@ -514,18 +483,7 @@
           <w:sz w:val="22"/>
           <w:szCs w:val="22"/>
         </w:rPr>
-        <w:t>Deal__c</w:t>
-      </w:r>
-      <w:proofErr w:type="spellEnd"/>
-      <w:r>
-        <w:rPr>
-          <w:rFonts w:asciiTheme="minorHAnsi" w:hAnsiTheme="minorHAnsi" w:cs="Times New Roman"/>
-          <w:b/>
-          <w:bCs/>
-          <w:sz w:val="22"/>
-          <w:szCs w:val="22"/>
-        </w:rPr>
-        <w:t xml:space="preserve"> </w:t>
+        <w:t xml:space="preserve">Deal__c </w:t>
       </w:r>
     </w:p>
     <w:p>
@@ -628,23 +586,13 @@
         </w:rPr>
         <w:t xml:space="preserve"> </w:t>
       </w:r>
-      <w:proofErr w:type="spellStart"/>
-      <w:r>
-        <w:rPr>
-          <w:rFonts w:asciiTheme="minorHAnsi" w:hAnsiTheme="minorHAnsi" w:cs="Times New Roman"/>
-          <w:sz w:val="22"/>
-          <w:szCs w:val="22"/>
-        </w:rPr>
-        <w:t>Acceptance_Rate__c</w:t>
-      </w:r>
-      <w:proofErr w:type="spellEnd"/>
-      <w:r>
-        <w:rPr>
-          <w:rFonts w:asciiTheme="minorHAnsi" w:hAnsiTheme="minorHAnsi" w:cs="Times New Roman"/>
-          <w:sz w:val="22"/>
-          <w:szCs w:val="22"/>
-        </w:rPr>
-        <w:t xml:space="preserve"> – The percentage of times a deal was offered and accepted </w:t>
+      <w:r>
+        <w:rPr>
+          <w:rFonts w:asciiTheme="minorHAnsi" w:hAnsiTheme="minorHAnsi" w:cs="Times New Roman"/>
+          <w:sz w:val="22"/>
+          <w:szCs w:val="22"/>
+        </w:rPr>
+        <w:t xml:space="preserve">Acceptance_Rate__c – The percentage of times a deal was offered and accepted </w:t>
       </w:r>
       <w:r>
         <w:rPr>
@@ -689,23 +637,13 @@
         </w:rPr>
         <w:t xml:space="preserve"> </w:t>
       </w:r>
-      <w:proofErr w:type="spellStart"/>
-      <w:r>
-        <w:rPr>
-          <w:rFonts w:asciiTheme="minorHAnsi" w:hAnsiTheme="minorHAnsi" w:cs="Times New Roman"/>
-          <w:sz w:val="22"/>
-          <w:szCs w:val="22"/>
-        </w:rPr>
-        <w:t>Acceptances__c</w:t>
-      </w:r>
-      <w:proofErr w:type="spellEnd"/>
-      <w:r>
-        <w:rPr>
-          <w:rFonts w:asciiTheme="minorHAnsi" w:hAnsiTheme="minorHAnsi" w:cs="Times New Roman"/>
-          <w:sz w:val="22"/>
-          <w:szCs w:val="22"/>
-        </w:rPr>
-        <w:t xml:space="preserve"> – The number of times a deal was offered and accepted </w:t>
+      <w:r>
+        <w:rPr>
+          <w:rFonts w:asciiTheme="minorHAnsi" w:hAnsiTheme="minorHAnsi" w:cs="Times New Roman"/>
+          <w:sz w:val="22"/>
+          <w:szCs w:val="22"/>
+        </w:rPr>
+        <w:t xml:space="preserve">Acceptances__c – The number of times a deal was offered and accepted </w:t>
       </w:r>
     </w:p>
     <w:p>
@@ -742,23 +680,13 @@
         </w:rPr>
         <w:t xml:space="preserve"> </w:t>
       </w:r>
-      <w:proofErr w:type="spellStart"/>
-      <w:r>
-        <w:rPr>
-          <w:rFonts w:asciiTheme="minorHAnsi" w:hAnsiTheme="minorHAnsi" w:cs="Times New Roman"/>
-          <w:sz w:val="22"/>
-          <w:szCs w:val="22"/>
-        </w:rPr>
-        <w:t>Available_Deals__c</w:t>
-      </w:r>
-      <w:proofErr w:type="spellEnd"/>
-      <w:r>
-        <w:rPr>
-          <w:rFonts w:asciiTheme="minorHAnsi" w:hAnsiTheme="minorHAnsi" w:cs="Times New Roman"/>
-          <w:sz w:val="22"/>
-          <w:szCs w:val="22"/>
-        </w:rPr>
-        <w:t xml:space="preserve"> – The remaining number of times a deal can be accepted </w:t>
+      <w:r>
+        <w:rPr>
+          <w:rFonts w:asciiTheme="minorHAnsi" w:hAnsiTheme="minorHAnsi" w:cs="Times New Roman"/>
+          <w:sz w:val="22"/>
+          <w:szCs w:val="22"/>
+        </w:rPr>
+        <w:t xml:space="preserve">Available_Deals__c – The remaining number of times a deal can be accepted </w:t>
       </w:r>
       <w:r>
         <w:rPr>
@@ -803,23 +731,13 @@
         </w:rPr>
         <w:t xml:space="preserve"> </w:t>
       </w:r>
-      <w:proofErr w:type="spellStart"/>
-      <w:r>
-        <w:rPr>
-          <w:rFonts w:asciiTheme="minorHAnsi" w:hAnsiTheme="minorHAnsi" w:cs="Times New Roman"/>
-          <w:sz w:val="22"/>
-          <w:szCs w:val="22"/>
-        </w:rPr>
-        <w:t>Max_Acceptances__c</w:t>
-      </w:r>
-      <w:proofErr w:type="spellEnd"/>
-      <w:r>
-        <w:rPr>
-          <w:rFonts w:asciiTheme="minorHAnsi" w:hAnsiTheme="minorHAnsi" w:cs="Times New Roman"/>
-          <w:sz w:val="22"/>
-          <w:szCs w:val="22"/>
-        </w:rPr>
-        <w:t xml:space="preserve"> – The max number of times a deal can be accepted </w:t>
+      <w:r>
+        <w:rPr>
+          <w:rFonts w:asciiTheme="minorHAnsi" w:hAnsiTheme="minorHAnsi" w:cs="Times New Roman"/>
+          <w:sz w:val="22"/>
+          <w:szCs w:val="22"/>
+        </w:rPr>
+        <w:t xml:space="preserve">Max_Acceptances__c – The max number of times a deal can be accepted </w:t>
       </w:r>
     </w:p>
     <w:p>
@@ -856,23 +774,13 @@
         </w:rPr>
         <w:t xml:space="preserve"> </w:t>
       </w:r>
-      <w:proofErr w:type="spellStart"/>
-      <w:r>
-        <w:rPr>
-          <w:rFonts w:asciiTheme="minorHAnsi" w:hAnsiTheme="minorHAnsi" w:cs="Times New Roman"/>
-          <w:sz w:val="22"/>
-          <w:szCs w:val="22"/>
-        </w:rPr>
-        <w:t>Rejections__c</w:t>
-      </w:r>
-      <w:proofErr w:type="spellEnd"/>
-      <w:r>
-        <w:rPr>
-          <w:rFonts w:asciiTheme="minorHAnsi" w:hAnsiTheme="minorHAnsi" w:cs="Times New Roman"/>
-          <w:sz w:val="22"/>
-          <w:szCs w:val="22"/>
-        </w:rPr>
-        <w:t xml:space="preserve"> – The total number of times a deal was offered and rejected </w:t>
+      <w:r>
+        <w:rPr>
+          <w:rFonts w:asciiTheme="minorHAnsi" w:hAnsiTheme="minorHAnsi" w:cs="Times New Roman"/>
+          <w:sz w:val="22"/>
+          <w:szCs w:val="22"/>
+        </w:rPr>
+        <w:t xml:space="preserve">Rejections__c – The total number of times a deal was offered and rejected </w:t>
       </w:r>
     </w:p>
     <w:p>
@@ -908,45 +816,34 @@
         </w:rPr>
         <w:t xml:space="preserve"> </w:t>
       </w:r>
-      <w:proofErr w:type="spellStart"/>
-      <w:r>
-        <w:rPr>
-          <w:rFonts w:asciiTheme="minorHAnsi" w:hAnsiTheme="minorHAnsi" w:cs="Times New Roman"/>
-          <w:sz w:val="22"/>
-          <w:szCs w:val="22"/>
-        </w:rPr>
-        <w:t>Valid_Through__c</w:t>
-      </w:r>
-      <w:proofErr w:type="spellEnd"/>
-      <w:r>
-        <w:rPr>
-          <w:rFonts w:asciiTheme="minorHAnsi" w:hAnsiTheme="minorHAnsi" w:cs="Times New Roman"/>
-          <w:sz w:val="22"/>
-          <w:szCs w:val="22"/>
-        </w:rPr>
-        <w:t xml:space="preserve"> – The date a deal is available through </w:t>
-      </w:r>
-    </w:p>
-    <w:p>
-      <w:pPr>
-        <w:pStyle w:val="Default"/>
-        <w:rPr>
-          <w:rFonts w:asciiTheme="minorHAnsi" w:hAnsiTheme="minorHAnsi" w:cs="Times New Roman"/>
-          <w:sz w:val="22"/>
-          <w:szCs w:val="22"/>
-        </w:rPr>
-      </w:pPr>
-    </w:p>
-    <w:p>
-      <w:pPr>
-        <w:pStyle w:val="Default"/>
-        <w:rPr>
-          <w:rFonts w:asciiTheme="minorHAnsi" w:hAnsiTheme="minorHAnsi" w:cs="Times New Roman"/>
-          <w:sz w:val="22"/>
-          <w:szCs w:val="22"/>
-        </w:rPr>
-      </w:pPr>
-      <w:proofErr w:type="spellStart"/>
+      <w:r>
+        <w:rPr>
+          <w:rFonts w:asciiTheme="minorHAnsi" w:hAnsiTheme="minorHAnsi" w:cs="Times New Roman"/>
+          <w:sz w:val="22"/>
+          <w:szCs w:val="22"/>
+        </w:rPr>
+        <w:t xml:space="preserve">Valid_Through__c – The date a deal is available through </w:t>
+      </w:r>
+    </w:p>
+    <w:p>
+      <w:pPr>
+        <w:pStyle w:val="Default"/>
+        <w:rPr>
+          <w:rFonts w:asciiTheme="minorHAnsi" w:hAnsiTheme="minorHAnsi" w:cs="Times New Roman"/>
+          <w:sz w:val="22"/>
+          <w:szCs w:val="22"/>
+        </w:rPr>
+      </w:pPr>
+    </w:p>
+    <w:p>
+      <w:pPr>
+        <w:pStyle w:val="Default"/>
+        <w:rPr>
+          <w:rFonts w:asciiTheme="minorHAnsi" w:hAnsiTheme="minorHAnsi" w:cs="Times New Roman"/>
+          <w:sz w:val="22"/>
+          <w:szCs w:val="22"/>
+        </w:rPr>
+      </w:pPr>
       <w:r>
         <w:rPr>
           <w:rFonts w:asciiTheme="minorHAnsi" w:hAnsiTheme="minorHAnsi" w:cs="Times New Roman"/>
@@ -955,18 +852,7 @@
           <w:sz w:val="22"/>
           <w:szCs w:val="22"/>
         </w:rPr>
-        <w:t>Deal_Action__c</w:t>
-      </w:r>
-      <w:proofErr w:type="spellEnd"/>
-      <w:r>
-        <w:rPr>
-          <w:rFonts w:asciiTheme="minorHAnsi" w:hAnsiTheme="minorHAnsi" w:cs="Times New Roman"/>
-          <w:b/>
-          <w:bCs/>
-          <w:sz w:val="22"/>
-          <w:szCs w:val="22"/>
-        </w:rPr>
-        <w:t xml:space="preserve"> </w:t>
+        <w:t xml:space="preserve">Deal_Action__c </w:t>
       </w:r>
     </w:p>
     <w:p>
@@ -1053,23 +939,13 @@
         </w:rPr>
         <w:t xml:space="preserve"> </w:t>
       </w:r>
-      <w:proofErr w:type="spellStart"/>
-      <w:r>
-        <w:rPr>
-          <w:rFonts w:asciiTheme="minorHAnsi" w:hAnsiTheme="minorHAnsi" w:cs="Times New Roman"/>
-          <w:sz w:val="22"/>
-          <w:szCs w:val="22"/>
-        </w:rPr>
-        <w:t>Action__c</w:t>
-      </w:r>
-      <w:proofErr w:type="spellEnd"/>
-      <w:r>
-        <w:rPr>
-          <w:rFonts w:asciiTheme="minorHAnsi" w:hAnsiTheme="minorHAnsi" w:cs="Times New Roman"/>
-          <w:sz w:val="22"/>
-          <w:szCs w:val="22"/>
-        </w:rPr>
-        <w:t xml:space="preserve"> – Indicates whether a deal was accepted or rejected by a contact </w:t>
+      <w:r>
+        <w:rPr>
+          <w:rFonts w:asciiTheme="minorHAnsi" w:hAnsiTheme="minorHAnsi" w:cs="Times New Roman"/>
+          <w:sz w:val="22"/>
+          <w:szCs w:val="22"/>
+        </w:rPr>
+        <w:t xml:space="preserve">Action__c – Indicates whether a deal was accepted or rejected by a contact </w:t>
       </w:r>
       <w:r>
         <w:rPr>
@@ -1098,49 +974,21 @@
         </w:rPr>
         <w:t xml:space="preserve"> </w:t>
       </w:r>
-      <w:proofErr w:type="spellStart"/>
-      <w:r>
-        <w:rPr>
-          <w:rFonts w:asciiTheme="minorHAnsi" w:hAnsiTheme="minorHAnsi" w:cs="Times New Roman"/>
-          <w:sz w:val="22"/>
-          <w:szCs w:val="22"/>
-        </w:rPr>
-        <w:t>Contact__c</w:t>
-      </w:r>
-      <w:proofErr w:type="spellEnd"/>
-      <w:r>
-        <w:rPr>
-          <w:rFonts w:asciiTheme="minorHAnsi" w:hAnsiTheme="minorHAnsi" w:cs="Times New Roman"/>
-          <w:sz w:val="22"/>
-          <w:szCs w:val="22"/>
-        </w:rPr>
-        <w:t xml:space="preserve"> – A contact that was offered a </w:t>
-      </w:r>
-      <w:proofErr w:type="gramStart"/>
-      <w:r>
-        <w:rPr>
-          <w:rFonts w:asciiTheme="minorHAnsi" w:hAnsiTheme="minorHAnsi" w:cs="Times New Roman"/>
-          <w:sz w:val="22"/>
-          <w:szCs w:val="22"/>
-        </w:rPr>
-        <w:t xml:space="preserve">deal </w:t>
-      </w:r>
-      <w:r>
-        <w:rPr>
-          <w:rFonts w:asciiTheme="minorHAnsi" w:hAnsiTheme="minorHAnsi" w:cs="Times New Roman"/>
-          <w:sz w:val="22"/>
-          <w:szCs w:val="22"/>
-        </w:rPr>
-        <w:t xml:space="preserve"> (</w:t>
-      </w:r>
-      <w:proofErr w:type="gramEnd"/>
-      <w:r>
-        <w:rPr>
-          <w:rFonts w:asciiTheme="minorHAnsi" w:hAnsiTheme="minorHAnsi" w:cs="Times New Roman"/>
-          <w:sz w:val="22"/>
-          <w:szCs w:val="22"/>
-        </w:rPr>
-        <w:t>LOOKUP)</w:t>
+      <w:r>
+        <w:rPr>
+          <w:rFonts w:asciiTheme="minorHAnsi" w:hAnsiTheme="minorHAnsi" w:cs="Times New Roman"/>
+          <w:sz w:val="22"/>
+          <w:szCs w:val="22"/>
+        </w:rPr>
+        <w:t xml:space="preserve">Contact__c – A contact that was offered a deal </w:t>
+      </w:r>
+      <w:r>
+        <w:rPr>
+          <w:rFonts w:asciiTheme="minorHAnsi" w:hAnsiTheme="minorHAnsi" w:cs="Times New Roman"/>
+          <w:sz w:val="22"/>
+          <w:szCs w:val="22"/>
+        </w:rPr>
+        <w:t xml:space="preserve"> (LOOKUP)</w:t>
       </w:r>
     </w:p>
     <w:p>
@@ -1160,49 +1008,21 @@
         </w:rPr>
         <w:t xml:space="preserve"> </w:t>
       </w:r>
-      <w:proofErr w:type="spellStart"/>
-      <w:r>
-        <w:rPr>
-          <w:rFonts w:asciiTheme="minorHAnsi" w:hAnsiTheme="minorHAnsi" w:cs="Times New Roman"/>
-          <w:sz w:val="22"/>
-          <w:szCs w:val="22"/>
-        </w:rPr>
-        <w:t>Deal__c</w:t>
-      </w:r>
-      <w:proofErr w:type="spellEnd"/>
-      <w:r>
-        <w:rPr>
-          <w:rFonts w:asciiTheme="minorHAnsi" w:hAnsiTheme="minorHAnsi" w:cs="Times New Roman"/>
-          <w:sz w:val="22"/>
-          <w:szCs w:val="22"/>
-        </w:rPr>
-        <w:t xml:space="preserve"> – The deal a contact was </w:t>
-      </w:r>
-      <w:proofErr w:type="gramStart"/>
-      <w:r>
-        <w:rPr>
-          <w:rFonts w:asciiTheme="minorHAnsi" w:hAnsiTheme="minorHAnsi" w:cs="Times New Roman"/>
-          <w:sz w:val="22"/>
-          <w:szCs w:val="22"/>
-        </w:rPr>
-        <w:t xml:space="preserve">offered </w:t>
-      </w:r>
-      <w:r>
-        <w:rPr>
-          <w:rFonts w:asciiTheme="minorHAnsi" w:hAnsiTheme="minorHAnsi" w:cs="Times New Roman"/>
-          <w:sz w:val="22"/>
-          <w:szCs w:val="22"/>
-        </w:rPr>
-        <w:t xml:space="preserve"> (</w:t>
-      </w:r>
-      <w:proofErr w:type="gramEnd"/>
-      <w:r>
-        <w:rPr>
-          <w:rFonts w:asciiTheme="minorHAnsi" w:hAnsiTheme="minorHAnsi" w:cs="Times New Roman"/>
-          <w:sz w:val="22"/>
-          <w:szCs w:val="22"/>
-        </w:rPr>
-        <w:t>LOOKUP)</w:t>
+      <w:r>
+        <w:rPr>
+          <w:rFonts w:asciiTheme="minorHAnsi" w:hAnsiTheme="minorHAnsi" w:cs="Times New Roman"/>
+          <w:sz w:val="22"/>
+          <w:szCs w:val="22"/>
+        </w:rPr>
+        <w:t xml:space="preserve">Deal__c – The deal a contact was offered </w:t>
+      </w:r>
+      <w:r>
+        <w:rPr>
+          <w:rFonts w:asciiTheme="minorHAnsi" w:hAnsiTheme="minorHAnsi" w:cs="Times New Roman"/>
+          <w:sz w:val="22"/>
+          <w:szCs w:val="22"/>
+        </w:rPr>
+        <w:t xml:space="preserve"> (LOOKUP)</w:t>
       </w:r>
     </w:p>
     <w:p/>
@@ -1211,7 +1031,7 @@
         <w:pStyle w:val="Default"/>
         <w:rPr>
           <w:rFonts w:asciiTheme="minorHAnsi" w:hAnsiTheme="minorHAnsi"/>
-          <w:color w:val="FF0000"/>
+          <w:color w:val="auto"/>
           <w:sz w:val="22"/>
           <w:szCs w:val="22"/>
         </w:rPr>
@@ -1223,7 +1043,7 @@
           <w:bCs/>
           <w:i/>
           <w:iCs/>
-          <w:color w:val="FF0000"/>
+          <w:color w:val="auto"/>
           <w:sz w:val="22"/>
           <w:szCs w:val="22"/>
         </w:rPr>
@@ -1471,7 +1291,7 @@
           <w:rFonts w:asciiTheme="minorHAnsi" w:hAnsiTheme="minorHAnsi"/>
           <w:b/>
           <w:i/>
-          <w:color w:val="FF0000"/>
+          <w:color w:val="auto"/>
           <w:sz w:val="22"/>
           <w:szCs w:val="22"/>
         </w:rPr>
@@ -1481,7 +1301,7 @@
           <w:rFonts w:asciiTheme="minorHAnsi" w:hAnsiTheme="minorHAnsi"/>
           <w:b/>
           <w:i/>
-          <w:color w:val="FF0000"/>
+          <w:color w:val="auto"/>
           <w:sz w:val="22"/>
           <w:szCs w:val="22"/>
         </w:rPr>
@@ -1515,6 +1335,22 @@
           <w:sz w:val="22"/>
           <w:szCs w:val="22"/>
         </w:rPr>
+        <w:t>DONE</w:t>
+      </w:r>
+      <w:r>
+        <w:rPr>
+          <w:rFonts w:asciiTheme="minorHAnsi" w:hAnsiTheme="minorHAnsi" w:cs="Times New Roman"/>
+          <w:sz w:val="22"/>
+          <w:szCs w:val="22"/>
+        </w:rPr>
+        <w:tab/>
+      </w:r>
+      <w:r>
+        <w:rPr>
+          <w:rFonts w:asciiTheme="minorHAnsi" w:hAnsiTheme="minorHAnsi" w:cs="Times New Roman"/>
+          <w:sz w:val="22"/>
+          <w:szCs w:val="22"/>
+        </w:rPr>
         <w:t>Create the following Profiles with Appropriate Visibility and CRUD</w:t>
       </w:r>
     </w:p>
@@ -1544,6 +1380,22 @@
           <w:sz w:val="22"/>
           <w:szCs w:val="22"/>
         </w:rPr>
+        <w:t>DONE</w:t>
+      </w:r>
+      <w:r>
+        <w:rPr>
+          <w:rFonts w:asciiTheme="minorHAnsi" w:hAnsiTheme="minorHAnsi" w:cs="Wingdings"/>
+          <w:sz w:val="22"/>
+          <w:szCs w:val="22"/>
+        </w:rPr>
+        <w:tab/>
+      </w:r>
+      <w:r>
+        <w:rPr>
+          <w:rFonts w:asciiTheme="minorHAnsi" w:hAnsiTheme="minorHAnsi" w:cs="Wingdings"/>
+          <w:sz w:val="22"/>
+          <w:szCs w:val="22"/>
+        </w:rPr>
         <w:t xml:space="preserve"> </w:t>
       </w:r>
       <w:r>
@@ -1574,6 +1426,22 @@
           <w:szCs w:val="22"/>
         </w:rPr>
       </w:pPr>
+      <w:r>
+        <w:rPr>
+          <w:rFonts w:asciiTheme="minorHAnsi" w:hAnsiTheme="minorHAnsi" w:cs="Wingdings"/>
+          <w:sz w:val="22"/>
+          <w:szCs w:val="22"/>
+        </w:rPr>
+        <w:t>DONE</w:t>
+      </w:r>
+      <w:r>
+        <w:rPr>
+          <w:rFonts w:asciiTheme="minorHAnsi" w:hAnsiTheme="minorHAnsi" w:cs="Wingdings"/>
+          <w:sz w:val="22"/>
+          <w:szCs w:val="22"/>
+        </w:rPr>
+        <w:tab/>
+      </w:r>
       <w:r>
         <w:rPr>
           <w:rFonts w:asciiTheme="minorHAnsi" w:hAnsiTheme="minorHAnsi" w:cs="Wingdings"/>
@@ -1762,7 +1630,6 @@
         </w:rPr>
         <w:t xml:space="preserve"> </w:t>
       </w:r>
-      <w:proofErr w:type="spellStart"/>
       <w:r>
         <w:rPr>
           <w:rFonts w:asciiTheme="minorHAnsi" w:hAnsiTheme="minorHAnsi" w:cs="Times New Roman"/>
@@ -1771,9 +1638,35 @@
           <w:sz w:val="22"/>
           <w:szCs w:val="22"/>
         </w:rPr>
-        <w:t>Contact.Deals_Accepted__c</w:t>
-      </w:r>
-      <w:proofErr w:type="spellEnd"/>
+        <w:t xml:space="preserve">Contact.Deals_Accepted__c </w:t>
+      </w:r>
+      <w:r>
+        <w:rPr>
+          <w:rFonts w:asciiTheme="minorHAnsi" w:hAnsiTheme="minorHAnsi" w:cs="Times New Roman"/>
+          <w:sz w:val="22"/>
+          <w:szCs w:val="22"/>
+        </w:rPr>
+        <w:t xml:space="preserve">– The total number of related deal action records with a status of “Accepted.” A deal action is related by Deal_Action__c.Contact__c and the deal action’s status is Deal_Action__c.Action__c. </w:t>
+      </w:r>
+    </w:p>
+    <w:p>
+      <w:pPr>
+        <w:pStyle w:val="Default"/>
+        <w:spacing w:after="140"/>
+        <w:rPr>
+          <w:rFonts w:asciiTheme="minorHAnsi" w:hAnsiTheme="minorHAnsi" w:cs="Times New Roman"/>
+          <w:sz w:val="22"/>
+          <w:szCs w:val="22"/>
+        </w:rPr>
+      </w:pPr>
+      <w:r>
+        <w:rPr>
+          <w:rFonts w:asciiTheme="minorHAnsi" w:hAnsiTheme="minorHAnsi" w:cs="Wingdings"/>
+          <w:sz w:val="22"/>
+          <w:szCs w:val="22"/>
+        </w:rPr>
+        <w:t xml:space="preserve"> </w:t>
+      </w:r>
       <w:r>
         <w:rPr>
           <w:rFonts w:asciiTheme="minorHAnsi" w:hAnsiTheme="minorHAnsi" w:cs="Times New Roman"/>
@@ -1782,51 +1675,15 @@
           <w:sz w:val="22"/>
           <w:szCs w:val="22"/>
         </w:rPr>
-        <w:t xml:space="preserve"> </w:t>
-      </w:r>
-      <w:r>
-        <w:rPr>
-          <w:rFonts w:asciiTheme="minorHAnsi" w:hAnsiTheme="minorHAnsi" w:cs="Times New Roman"/>
-          <w:sz w:val="22"/>
-          <w:szCs w:val="22"/>
-        </w:rPr>
-        <w:t xml:space="preserve">– The total number of related deal action records with a status of “Accepted.” A deal action is related by </w:t>
-      </w:r>
-      <w:proofErr w:type="spellStart"/>
-      <w:r>
-        <w:rPr>
-          <w:rFonts w:asciiTheme="minorHAnsi" w:hAnsiTheme="minorHAnsi" w:cs="Times New Roman"/>
-          <w:sz w:val="22"/>
-          <w:szCs w:val="22"/>
-        </w:rPr>
-        <w:t>Deal_Action__c.Contact__c</w:t>
-      </w:r>
-      <w:proofErr w:type="spellEnd"/>
-      <w:r>
-        <w:rPr>
-          <w:rFonts w:asciiTheme="minorHAnsi" w:hAnsiTheme="minorHAnsi" w:cs="Times New Roman"/>
-          <w:sz w:val="22"/>
-          <w:szCs w:val="22"/>
-        </w:rPr>
-        <w:t xml:space="preserve"> and the deal action’s status is </w:t>
-      </w:r>
-      <w:proofErr w:type="spellStart"/>
-      <w:r>
-        <w:rPr>
-          <w:rFonts w:asciiTheme="minorHAnsi" w:hAnsiTheme="minorHAnsi" w:cs="Times New Roman"/>
-          <w:sz w:val="22"/>
-          <w:szCs w:val="22"/>
-        </w:rPr>
-        <w:t>Deal_Action__c.Action__c</w:t>
-      </w:r>
-      <w:proofErr w:type="spellEnd"/>
-      <w:r>
-        <w:rPr>
-          <w:rFonts w:asciiTheme="minorHAnsi" w:hAnsiTheme="minorHAnsi" w:cs="Times New Roman"/>
-          <w:sz w:val="22"/>
-          <w:szCs w:val="22"/>
-        </w:rPr>
-        <w:t xml:space="preserve">. </w:t>
+        <w:t xml:space="preserve">Contact.Deals_Rejected__c </w:t>
+      </w:r>
+      <w:r>
+        <w:rPr>
+          <w:rFonts w:asciiTheme="minorHAnsi" w:hAnsiTheme="minorHAnsi" w:cs="Times New Roman"/>
+          <w:sz w:val="22"/>
+          <w:szCs w:val="22"/>
+        </w:rPr>
+        <w:t xml:space="preserve">– The total number of related deal action records with a status of “Rejected.” A deal action is related by Deal_Action__c.Contact__c and the deal action’s status is Deal_Action__c.Action__c. </w:t>
       </w:r>
     </w:p>
     <w:p>
@@ -1847,7 +1704,6 @@
         </w:rPr>
         <w:t xml:space="preserve"> </w:t>
       </w:r>
-      <w:proofErr w:type="spellStart"/>
       <w:r>
         <w:rPr>
           <w:rFonts w:asciiTheme="minorHAnsi" w:hAnsiTheme="minorHAnsi" w:cs="Times New Roman"/>
@@ -1856,9 +1712,34 @@
           <w:sz w:val="22"/>
           <w:szCs w:val="22"/>
         </w:rPr>
-        <w:t>Contact.Deals_Rejected__c</w:t>
-      </w:r>
-      <w:proofErr w:type="spellEnd"/>
+        <w:t xml:space="preserve">Deal__c.Acceptances__c </w:t>
+      </w:r>
+      <w:r>
+        <w:rPr>
+          <w:rFonts w:asciiTheme="minorHAnsi" w:hAnsiTheme="minorHAnsi" w:cs="Times New Roman"/>
+          <w:sz w:val="22"/>
+          <w:szCs w:val="22"/>
+        </w:rPr>
+        <w:t xml:space="preserve">– The total number of related deal action records with a status of “Accepted.” A deal action is related by Deal_Action__c.Deal__c and the deal action’s status is Deal_Action__c.Action__c. </w:t>
+      </w:r>
+    </w:p>
+    <w:p>
+      <w:pPr>
+        <w:pStyle w:val="Default"/>
+        <w:rPr>
+          <w:rFonts w:asciiTheme="minorHAnsi" w:hAnsiTheme="minorHAnsi" w:cs="Times New Roman"/>
+          <w:sz w:val="22"/>
+          <w:szCs w:val="22"/>
+        </w:rPr>
+      </w:pPr>
+      <w:r>
+        <w:rPr>
+          <w:rFonts w:asciiTheme="minorHAnsi" w:hAnsiTheme="minorHAnsi" w:cs="Wingdings"/>
+          <w:sz w:val="22"/>
+          <w:szCs w:val="22"/>
+        </w:rPr>
+        <w:t xml:space="preserve"> </w:t>
+      </w:r>
       <w:r>
         <w:rPr>
           <w:rFonts w:asciiTheme="minorHAnsi" w:hAnsiTheme="minorHAnsi" w:cs="Times New Roman"/>
@@ -1867,220 +1748,15 @@
           <w:sz w:val="22"/>
           <w:szCs w:val="22"/>
         </w:rPr>
-        <w:t xml:space="preserve"> </w:t>
-      </w:r>
-      <w:r>
-        <w:rPr>
-          <w:rFonts w:asciiTheme="minorHAnsi" w:hAnsiTheme="minorHAnsi" w:cs="Times New Roman"/>
-          <w:sz w:val="22"/>
-          <w:szCs w:val="22"/>
-        </w:rPr>
-        <w:t xml:space="preserve">– The total number of related deal action records with a status of “Rejected.” A deal action is related by </w:t>
-      </w:r>
-      <w:proofErr w:type="spellStart"/>
-      <w:r>
-        <w:rPr>
-          <w:rFonts w:asciiTheme="minorHAnsi" w:hAnsiTheme="minorHAnsi" w:cs="Times New Roman"/>
-          <w:sz w:val="22"/>
-          <w:szCs w:val="22"/>
-        </w:rPr>
-        <w:t>Deal_Action__c.Contact__c</w:t>
-      </w:r>
-      <w:proofErr w:type="spellEnd"/>
-      <w:r>
-        <w:rPr>
-          <w:rFonts w:asciiTheme="minorHAnsi" w:hAnsiTheme="minorHAnsi" w:cs="Times New Roman"/>
-          <w:sz w:val="22"/>
-          <w:szCs w:val="22"/>
-        </w:rPr>
-        <w:t xml:space="preserve"> and the deal action’s status is </w:t>
-      </w:r>
-      <w:proofErr w:type="spellStart"/>
-      <w:r>
-        <w:rPr>
-          <w:rFonts w:asciiTheme="minorHAnsi" w:hAnsiTheme="minorHAnsi" w:cs="Times New Roman"/>
-          <w:sz w:val="22"/>
-          <w:szCs w:val="22"/>
-        </w:rPr>
-        <w:t>Deal_Action__c.Action__c</w:t>
-      </w:r>
-      <w:proofErr w:type="spellEnd"/>
-      <w:r>
-        <w:rPr>
-          <w:rFonts w:asciiTheme="minorHAnsi" w:hAnsiTheme="minorHAnsi" w:cs="Times New Roman"/>
-          <w:sz w:val="22"/>
-          <w:szCs w:val="22"/>
-        </w:rPr>
-        <w:t xml:space="preserve">. </w:t>
-      </w:r>
-    </w:p>
-    <w:p>
-      <w:pPr>
-        <w:pStyle w:val="Default"/>
-        <w:spacing w:after="140"/>
-        <w:rPr>
-          <w:rFonts w:asciiTheme="minorHAnsi" w:hAnsiTheme="minorHAnsi" w:cs="Times New Roman"/>
-          <w:sz w:val="22"/>
-          <w:szCs w:val="22"/>
-        </w:rPr>
-      </w:pPr>
-      <w:r>
-        <w:rPr>
-          <w:rFonts w:asciiTheme="minorHAnsi" w:hAnsiTheme="minorHAnsi" w:cs="Wingdings"/>
-          <w:sz w:val="22"/>
-          <w:szCs w:val="22"/>
-        </w:rPr>
-        <w:t xml:space="preserve"> </w:t>
-      </w:r>
-      <w:proofErr w:type="spellStart"/>
-      <w:r>
-        <w:rPr>
-          <w:rFonts w:asciiTheme="minorHAnsi" w:hAnsiTheme="minorHAnsi" w:cs="Times New Roman"/>
-          <w:b/>
-          <w:bCs/>
-          <w:sz w:val="22"/>
-          <w:szCs w:val="22"/>
-        </w:rPr>
-        <w:t>Deal__c.Acceptances__c</w:t>
-      </w:r>
-      <w:proofErr w:type="spellEnd"/>
-      <w:r>
-        <w:rPr>
-          <w:rFonts w:asciiTheme="minorHAnsi" w:hAnsiTheme="minorHAnsi" w:cs="Times New Roman"/>
-          <w:b/>
-          <w:bCs/>
-          <w:sz w:val="22"/>
-          <w:szCs w:val="22"/>
-        </w:rPr>
-        <w:t xml:space="preserve"> </w:t>
-      </w:r>
-      <w:r>
-        <w:rPr>
-          <w:rFonts w:asciiTheme="minorHAnsi" w:hAnsiTheme="minorHAnsi" w:cs="Times New Roman"/>
-          <w:sz w:val="22"/>
-          <w:szCs w:val="22"/>
-        </w:rPr>
-        <w:t xml:space="preserve">– The total number of related deal action records with a status of “Accepted.” A deal action is related by </w:t>
-      </w:r>
-      <w:proofErr w:type="spellStart"/>
-      <w:r>
-        <w:rPr>
-          <w:rFonts w:asciiTheme="minorHAnsi" w:hAnsiTheme="minorHAnsi" w:cs="Times New Roman"/>
-          <w:sz w:val="22"/>
-          <w:szCs w:val="22"/>
-        </w:rPr>
-        <w:t>Deal_Action__c.Deal__c</w:t>
-      </w:r>
-      <w:proofErr w:type="spellEnd"/>
-      <w:r>
-        <w:rPr>
-          <w:rFonts w:asciiTheme="minorHAnsi" w:hAnsiTheme="minorHAnsi" w:cs="Times New Roman"/>
-          <w:sz w:val="22"/>
-          <w:szCs w:val="22"/>
-        </w:rPr>
-        <w:t xml:space="preserve"> and the deal action’s status is </w:t>
-      </w:r>
-      <w:proofErr w:type="spellStart"/>
-      <w:r>
-        <w:rPr>
-          <w:rFonts w:asciiTheme="minorHAnsi" w:hAnsiTheme="minorHAnsi" w:cs="Times New Roman"/>
-          <w:sz w:val="22"/>
-          <w:szCs w:val="22"/>
-        </w:rPr>
-        <w:t>Deal_Action__c.Action__c</w:t>
-      </w:r>
-      <w:proofErr w:type="spellEnd"/>
-      <w:r>
-        <w:rPr>
-          <w:rFonts w:asciiTheme="minorHAnsi" w:hAnsiTheme="minorHAnsi" w:cs="Times New Roman"/>
-          <w:sz w:val="22"/>
-          <w:szCs w:val="22"/>
-        </w:rPr>
-        <w:t xml:space="preserve">. </w:t>
-      </w:r>
-    </w:p>
-    <w:p>
-      <w:pPr>
-        <w:pStyle w:val="Default"/>
-        <w:rPr>
-          <w:rFonts w:asciiTheme="minorHAnsi" w:hAnsiTheme="minorHAnsi" w:cs="Times New Roman"/>
-          <w:sz w:val="22"/>
-          <w:szCs w:val="22"/>
-        </w:rPr>
-      </w:pPr>
-      <w:r>
-        <w:rPr>
-          <w:rFonts w:asciiTheme="minorHAnsi" w:hAnsiTheme="minorHAnsi" w:cs="Wingdings"/>
-          <w:sz w:val="22"/>
-          <w:szCs w:val="22"/>
-        </w:rPr>
-        <w:t xml:space="preserve"> </w:t>
-      </w:r>
-      <w:proofErr w:type="spellStart"/>
-      <w:r>
-        <w:rPr>
-          <w:rFonts w:asciiTheme="minorHAnsi" w:hAnsiTheme="minorHAnsi" w:cs="Times New Roman"/>
-          <w:b/>
-          <w:bCs/>
-          <w:sz w:val="22"/>
-          <w:szCs w:val="22"/>
-        </w:rPr>
-        <w:t>Deal__c.Rejections__c</w:t>
-      </w:r>
-      <w:proofErr w:type="spellEnd"/>
-      <w:r>
-        <w:rPr>
-          <w:rFonts w:asciiTheme="minorHAnsi" w:hAnsiTheme="minorHAnsi" w:cs="Times New Roman"/>
-          <w:b/>
-          <w:bCs/>
-          <w:sz w:val="22"/>
-          <w:szCs w:val="22"/>
-        </w:rPr>
-        <w:t xml:space="preserve"> </w:t>
-      </w:r>
-      <w:r>
-        <w:rPr>
-          <w:rFonts w:asciiTheme="minorHAnsi" w:hAnsiTheme="minorHAnsi" w:cs="Times New Roman"/>
-          <w:sz w:val="22"/>
-          <w:szCs w:val="22"/>
-        </w:rPr>
-        <w:t xml:space="preserve">– The total number of related deal action records with a status of “Rejected.” A deal action is related by </w:t>
-      </w:r>
-      <w:proofErr w:type="spellStart"/>
-      <w:r>
-        <w:rPr>
-          <w:rFonts w:asciiTheme="minorHAnsi" w:hAnsiTheme="minorHAnsi" w:cs="Times New Roman"/>
-          <w:sz w:val="22"/>
-          <w:szCs w:val="22"/>
-        </w:rPr>
-        <w:t>Deal_Action__c.Deal__c</w:t>
-      </w:r>
-      <w:proofErr w:type="spellEnd"/>
-      <w:r>
-        <w:rPr>
-          <w:rFonts w:asciiTheme="minorHAnsi" w:hAnsiTheme="minorHAnsi" w:cs="Times New Roman"/>
-          <w:sz w:val="22"/>
-          <w:szCs w:val="22"/>
-        </w:rPr>
-        <w:t xml:space="preserve"> and the deal action’s status is </w:t>
-      </w:r>
-      <w:proofErr w:type="spellStart"/>
-      <w:r>
-        <w:rPr>
-          <w:rFonts w:asciiTheme="minorHAnsi" w:hAnsiTheme="minorHAnsi" w:cs="Times New Roman"/>
-          <w:sz w:val="22"/>
-          <w:szCs w:val="22"/>
-        </w:rPr>
-        <w:t>Deal_Action__c.Action__c</w:t>
-      </w:r>
-      <w:proofErr w:type="spellEnd"/>
-      <w:r>
-        <w:rPr>
-          <w:rFonts w:asciiTheme="minorHAnsi" w:hAnsiTheme="minorHAnsi" w:cs="Times New Roman"/>
-          <w:sz w:val="22"/>
-          <w:szCs w:val="22"/>
-        </w:rPr>
-        <w:t xml:space="preserve">. </w:t>
+        <w:t xml:space="preserve">Deal__c.Rejections__c </w:t>
+      </w:r>
+      <w:r>
+        <w:rPr>
+          <w:rFonts w:asciiTheme="minorHAnsi" w:hAnsiTheme="minorHAnsi" w:cs="Times New Roman"/>
+          <w:sz w:val="22"/>
+          <w:szCs w:val="22"/>
+        </w:rPr>
+        <w:t xml:space="preserve">– The total number of related deal action records with a status of “Rejected.” A deal action is related by Deal_Action__c.Deal__c and the deal action’s status is Deal_Action__c.Action__c. </w:t>
       </w:r>
     </w:p>
     <w:p/>
@@ -2887,40 +2563,15 @@
           <w:rFonts w:cs="Times New Roman"/>
           <w:color w:val="000000"/>
         </w:rPr>
-        <w:t xml:space="preserve"> “</w:t>
-      </w:r>
-      <w:proofErr w:type="spellStart"/>
-      <w:r>
-        <w:rPr>
-          <w:rFonts w:cs="Times New Roman"/>
-          <w:color w:val="000000"/>
-        </w:rPr>
-        <w:t>GenericFish</w:t>
-      </w:r>
-      <w:proofErr w:type="spellEnd"/>
-      <w:r>
-        <w:rPr>
-          <w:rFonts w:cs="Times New Roman"/>
-          <w:color w:val="000000"/>
-        </w:rPr>
-        <w:t xml:space="preserve">” </w:t>
-      </w:r>
-      <w:r>
-        <w:rPr>
-          <w:rFonts w:cs="Times New Roman"/>
-          <w:color w:val="000000"/>
-        </w:rPr>
-        <w:t xml:space="preserve">should be displayed as an </w:t>
-      </w:r>
-      <w:proofErr w:type="gramStart"/>
-      <w:r>
-        <w:rPr>
-          <w:rFonts w:cs="Times New Roman"/>
-          <w:color w:val="000000"/>
-        </w:rPr>
-        <w:t>icon.</w:t>
-      </w:r>
-      <w:proofErr w:type="gramEnd"/>
+        <w:t xml:space="preserve"> “GenericFish” </w:t>
+      </w:r>
+      <w:r>
+        <w:rPr>
+          <w:rFonts w:cs="Times New Roman"/>
+          <w:color w:val="000000"/>
+        </w:rPr>
+        <w:t>should be displayed as an icon.</w:t>
+      </w:r>
     </w:p>
     <w:p>
       <w:r>
@@ -2933,13 +2584,8 @@
         <w:t xml:space="preserve">For the status column, if a deal has not yet been accepted or rejected by the contact, a status </w:t>
       </w:r>
       <w:r>
-        <w:t xml:space="preserve">of “Available” should be </w:t>
-      </w:r>
-      <w:proofErr w:type="gramStart"/>
-      <w:r>
-        <w:t>shown .</w:t>
-      </w:r>
-      <w:proofErr w:type="gramEnd"/>
+        <w:t>of “Available” should be shown .</w:t>
+      </w:r>
     </w:p>
     <w:p>
       <w:r>
@@ -2971,16 +2617,11 @@
         <w:tab/>
       </w:r>
       <w:r>
-        <w:t xml:space="preserve">If the deal is successfully accepted or rejected, the action buttons should be disabled and the status should change to “Accepted” or “Rejected” </w:t>
-      </w:r>
-      <w:proofErr w:type="gramStart"/>
-      <w:r>
-        <w:t xml:space="preserve">respectively </w:t>
+        <w:t xml:space="preserve">If the deal is successfully accepted or rejected, the action buttons should be disabled and the status should change to “Accepted” or “Rejected” respectively </w:t>
       </w:r>
       <w:r>
         <w:t>.</w:t>
       </w:r>
-      <w:proofErr w:type="gramEnd"/>
     </w:p>
     <w:p>
       <w:pPr>
@@ -3247,6 +2888,24 @@
       <w:r>
         <w:t>Project version 1 completed</w:t>
       </w:r>
+      <w:r>
+        <w:t>.</w:t>
+      </w:r>
+    </w:p>
+    <w:p>
+      <w:r>
+        <w:t>Project version 2 completed with some more requirements</w:t>
+      </w:r>
+      <w:r>
+        <w:t>.</w:t>
+      </w:r>
+    </w:p>
+    <w:p>
+      <w:r>
+        <w:t>Project version 3 completed with access permissions and user profiles created and visibility set.</w:t>
+      </w:r>
+    </w:p>
+    <w:p>
       <w:bookmarkStart w:id="0" w:name="_GoBack"/>
       <w:bookmarkEnd w:id="0"/>
     </w:p>

</xml_diff>

<commit_message>
pagination button visibility conditions handled and 2 pagination panels placed.
</commit_message>
<xml_diff>
--- a/Requirements/SFDC Start to End case study.docx
+++ b/Requirements/SFDC Start to End case study.docx
@@ -354,13 +354,23 @@
         </w:rPr>
         <w:t xml:space="preserve"> </w:t>
       </w:r>
-      <w:r>
-        <w:rPr>
-          <w:rFonts w:asciiTheme="minorHAnsi" w:hAnsiTheme="minorHAnsi" w:cs="Times New Roman"/>
-          <w:sz w:val="22"/>
-          <w:szCs w:val="22"/>
-        </w:rPr>
-        <w:t xml:space="preserve">Acceptance_Rate__c – The percentage of deals a contact was offered and accepted </w:t>
+      <w:proofErr w:type="spellStart"/>
+      <w:r>
+        <w:rPr>
+          <w:rFonts w:asciiTheme="minorHAnsi" w:hAnsiTheme="minorHAnsi" w:cs="Times New Roman"/>
+          <w:sz w:val="22"/>
+          <w:szCs w:val="22"/>
+        </w:rPr>
+        <w:t>Acceptance_Rate__c</w:t>
+      </w:r>
+      <w:proofErr w:type="spellEnd"/>
+      <w:r>
+        <w:rPr>
+          <w:rFonts w:asciiTheme="minorHAnsi" w:hAnsiTheme="minorHAnsi" w:cs="Times New Roman"/>
+          <w:sz w:val="22"/>
+          <w:szCs w:val="22"/>
+        </w:rPr>
+        <w:t xml:space="preserve"> – The percentage of deals a contact was offered and accepted </w:t>
       </w:r>
       <w:r>
         <w:rPr>
@@ -405,13 +415,23 @@
         </w:rPr>
         <w:t xml:space="preserve"> </w:t>
       </w:r>
-      <w:r>
-        <w:rPr>
-          <w:rFonts w:asciiTheme="minorHAnsi" w:hAnsiTheme="minorHAnsi" w:cs="Times New Roman"/>
-          <w:sz w:val="22"/>
-          <w:szCs w:val="22"/>
-        </w:rPr>
-        <w:t xml:space="preserve">Deals_Accepted__c – The number of deals a contact was offered and accepted </w:t>
+      <w:proofErr w:type="spellStart"/>
+      <w:r>
+        <w:rPr>
+          <w:rFonts w:asciiTheme="minorHAnsi" w:hAnsiTheme="minorHAnsi" w:cs="Times New Roman"/>
+          <w:sz w:val="22"/>
+          <w:szCs w:val="22"/>
+        </w:rPr>
+        <w:t>Deals_Accepted__c</w:t>
+      </w:r>
+      <w:proofErr w:type="spellEnd"/>
+      <w:r>
+        <w:rPr>
+          <w:rFonts w:asciiTheme="minorHAnsi" w:hAnsiTheme="minorHAnsi" w:cs="Times New Roman"/>
+          <w:sz w:val="22"/>
+          <w:szCs w:val="22"/>
+        </w:rPr>
+        <w:t xml:space="preserve"> – The number of deals a contact was offered and accepted </w:t>
       </w:r>
     </w:p>
     <w:p>
@@ -447,34 +467,45 @@
         </w:rPr>
         <w:t xml:space="preserve"> </w:t>
       </w:r>
-      <w:r>
-        <w:rPr>
-          <w:rFonts w:asciiTheme="minorHAnsi" w:hAnsiTheme="minorHAnsi" w:cs="Times New Roman"/>
-          <w:sz w:val="22"/>
-          <w:szCs w:val="22"/>
-        </w:rPr>
-        <w:t xml:space="preserve">Deals_Rejected__c – The number of deals a contact was offered and rejected </w:t>
-      </w:r>
-    </w:p>
-    <w:p>
-      <w:pPr>
-        <w:pStyle w:val="Default"/>
-        <w:rPr>
-          <w:rFonts w:asciiTheme="minorHAnsi" w:hAnsiTheme="minorHAnsi" w:cs="Times New Roman"/>
-          <w:sz w:val="22"/>
-          <w:szCs w:val="22"/>
-        </w:rPr>
-      </w:pPr>
-    </w:p>
-    <w:p>
-      <w:pPr>
-        <w:pStyle w:val="Default"/>
-        <w:rPr>
-          <w:rFonts w:asciiTheme="minorHAnsi" w:hAnsiTheme="minorHAnsi" w:cs="Times New Roman"/>
-          <w:sz w:val="22"/>
-          <w:szCs w:val="22"/>
-        </w:rPr>
-      </w:pPr>
+      <w:proofErr w:type="spellStart"/>
+      <w:r>
+        <w:rPr>
+          <w:rFonts w:asciiTheme="minorHAnsi" w:hAnsiTheme="minorHAnsi" w:cs="Times New Roman"/>
+          <w:sz w:val="22"/>
+          <w:szCs w:val="22"/>
+        </w:rPr>
+        <w:t>Deals_Rejected__c</w:t>
+      </w:r>
+      <w:proofErr w:type="spellEnd"/>
+      <w:r>
+        <w:rPr>
+          <w:rFonts w:asciiTheme="minorHAnsi" w:hAnsiTheme="minorHAnsi" w:cs="Times New Roman"/>
+          <w:sz w:val="22"/>
+          <w:szCs w:val="22"/>
+        </w:rPr>
+        <w:t xml:space="preserve"> – The number of deals a contact was offered and rejected </w:t>
+      </w:r>
+    </w:p>
+    <w:p>
+      <w:pPr>
+        <w:pStyle w:val="Default"/>
+        <w:rPr>
+          <w:rFonts w:asciiTheme="minorHAnsi" w:hAnsiTheme="minorHAnsi" w:cs="Times New Roman"/>
+          <w:sz w:val="22"/>
+          <w:szCs w:val="22"/>
+        </w:rPr>
+      </w:pPr>
+    </w:p>
+    <w:p>
+      <w:pPr>
+        <w:pStyle w:val="Default"/>
+        <w:rPr>
+          <w:rFonts w:asciiTheme="minorHAnsi" w:hAnsiTheme="minorHAnsi" w:cs="Times New Roman"/>
+          <w:sz w:val="22"/>
+          <w:szCs w:val="22"/>
+        </w:rPr>
+      </w:pPr>
+      <w:proofErr w:type="spellStart"/>
       <w:r>
         <w:rPr>
           <w:rFonts w:asciiTheme="minorHAnsi" w:hAnsiTheme="minorHAnsi" w:cs="Times New Roman"/>
@@ -483,7 +514,18 @@
           <w:sz w:val="22"/>
           <w:szCs w:val="22"/>
         </w:rPr>
-        <w:t xml:space="preserve">Deal__c </w:t>
+        <w:t>Deal__c</w:t>
+      </w:r>
+      <w:proofErr w:type="spellEnd"/>
+      <w:r>
+        <w:rPr>
+          <w:rFonts w:asciiTheme="minorHAnsi" w:hAnsiTheme="minorHAnsi" w:cs="Times New Roman"/>
+          <w:b/>
+          <w:bCs/>
+          <w:sz w:val="22"/>
+          <w:szCs w:val="22"/>
+        </w:rPr>
+        <w:t xml:space="preserve"> </w:t>
       </w:r>
     </w:p>
     <w:p>
@@ -586,13 +628,23 @@
         </w:rPr>
         <w:t xml:space="preserve"> </w:t>
       </w:r>
-      <w:r>
-        <w:rPr>
-          <w:rFonts w:asciiTheme="minorHAnsi" w:hAnsiTheme="minorHAnsi" w:cs="Times New Roman"/>
-          <w:sz w:val="22"/>
-          <w:szCs w:val="22"/>
-        </w:rPr>
-        <w:t xml:space="preserve">Acceptance_Rate__c – The percentage of times a deal was offered and accepted </w:t>
+      <w:proofErr w:type="spellStart"/>
+      <w:r>
+        <w:rPr>
+          <w:rFonts w:asciiTheme="minorHAnsi" w:hAnsiTheme="minorHAnsi" w:cs="Times New Roman"/>
+          <w:sz w:val="22"/>
+          <w:szCs w:val="22"/>
+        </w:rPr>
+        <w:t>Acceptance_Rate__c</w:t>
+      </w:r>
+      <w:proofErr w:type="spellEnd"/>
+      <w:r>
+        <w:rPr>
+          <w:rFonts w:asciiTheme="minorHAnsi" w:hAnsiTheme="minorHAnsi" w:cs="Times New Roman"/>
+          <w:sz w:val="22"/>
+          <w:szCs w:val="22"/>
+        </w:rPr>
+        <w:t xml:space="preserve"> – The percentage of times a deal was offered and accepted </w:t>
       </w:r>
       <w:r>
         <w:rPr>
@@ -637,13 +689,23 @@
         </w:rPr>
         <w:t xml:space="preserve"> </w:t>
       </w:r>
-      <w:r>
-        <w:rPr>
-          <w:rFonts w:asciiTheme="minorHAnsi" w:hAnsiTheme="minorHAnsi" w:cs="Times New Roman"/>
-          <w:sz w:val="22"/>
-          <w:szCs w:val="22"/>
-        </w:rPr>
-        <w:t xml:space="preserve">Acceptances__c – The number of times a deal was offered and accepted </w:t>
+      <w:proofErr w:type="spellStart"/>
+      <w:r>
+        <w:rPr>
+          <w:rFonts w:asciiTheme="minorHAnsi" w:hAnsiTheme="minorHAnsi" w:cs="Times New Roman"/>
+          <w:sz w:val="22"/>
+          <w:szCs w:val="22"/>
+        </w:rPr>
+        <w:t>Acceptances__c</w:t>
+      </w:r>
+      <w:proofErr w:type="spellEnd"/>
+      <w:r>
+        <w:rPr>
+          <w:rFonts w:asciiTheme="minorHAnsi" w:hAnsiTheme="minorHAnsi" w:cs="Times New Roman"/>
+          <w:sz w:val="22"/>
+          <w:szCs w:val="22"/>
+        </w:rPr>
+        <w:t xml:space="preserve"> – The number of times a deal was offered and accepted </w:t>
       </w:r>
     </w:p>
     <w:p>
@@ -680,13 +742,23 @@
         </w:rPr>
         <w:t xml:space="preserve"> </w:t>
       </w:r>
-      <w:r>
-        <w:rPr>
-          <w:rFonts w:asciiTheme="minorHAnsi" w:hAnsiTheme="minorHAnsi" w:cs="Times New Roman"/>
-          <w:sz w:val="22"/>
-          <w:szCs w:val="22"/>
-        </w:rPr>
-        <w:t xml:space="preserve">Available_Deals__c – The remaining number of times a deal can be accepted </w:t>
+      <w:proofErr w:type="spellStart"/>
+      <w:r>
+        <w:rPr>
+          <w:rFonts w:asciiTheme="minorHAnsi" w:hAnsiTheme="minorHAnsi" w:cs="Times New Roman"/>
+          <w:sz w:val="22"/>
+          <w:szCs w:val="22"/>
+        </w:rPr>
+        <w:t>Available_Deals__c</w:t>
+      </w:r>
+      <w:proofErr w:type="spellEnd"/>
+      <w:r>
+        <w:rPr>
+          <w:rFonts w:asciiTheme="minorHAnsi" w:hAnsiTheme="minorHAnsi" w:cs="Times New Roman"/>
+          <w:sz w:val="22"/>
+          <w:szCs w:val="22"/>
+        </w:rPr>
+        <w:t xml:space="preserve"> – The remaining number of times a deal can be accepted </w:t>
       </w:r>
       <w:r>
         <w:rPr>
@@ -731,13 +803,23 @@
         </w:rPr>
         <w:t xml:space="preserve"> </w:t>
       </w:r>
-      <w:r>
-        <w:rPr>
-          <w:rFonts w:asciiTheme="minorHAnsi" w:hAnsiTheme="minorHAnsi" w:cs="Times New Roman"/>
-          <w:sz w:val="22"/>
-          <w:szCs w:val="22"/>
-        </w:rPr>
-        <w:t xml:space="preserve">Max_Acceptances__c – The max number of times a deal can be accepted </w:t>
+      <w:proofErr w:type="spellStart"/>
+      <w:r>
+        <w:rPr>
+          <w:rFonts w:asciiTheme="minorHAnsi" w:hAnsiTheme="minorHAnsi" w:cs="Times New Roman"/>
+          <w:sz w:val="22"/>
+          <w:szCs w:val="22"/>
+        </w:rPr>
+        <w:t>Max_Acceptances__c</w:t>
+      </w:r>
+      <w:proofErr w:type="spellEnd"/>
+      <w:r>
+        <w:rPr>
+          <w:rFonts w:asciiTheme="minorHAnsi" w:hAnsiTheme="minorHAnsi" w:cs="Times New Roman"/>
+          <w:sz w:val="22"/>
+          <w:szCs w:val="22"/>
+        </w:rPr>
+        <w:t xml:space="preserve"> – The max number of times a deal can be accepted </w:t>
       </w:r>
     </w:p>
     <w:p>
@@ -774,13 +856,23 @@
         </w:rPr>
         <w:t xml:space="preserve"> </w:t>
       </w:r>
-      <w:r>
-        <w:rPr>
-          <w:rFonts w:asciiTheme="minorHAnsi" w:hAnsiTheme="minorHAnsi" w:cs="Times New Roman"/>
-          <w:sz w:val="22"/>
-          <w:szCs w:val="22"/>
-        </w:rPr>
-        <w:t xml:space="preserve">Rejections__c – The total number of times a deal was offered and rejected </w:t>
+      <w:proofErr w:type="spellStart"/>
+      <w:r>
+        <w:rPr>
+          <w:rFonts w:asciiTheme="minorHAnsi" w:hAnsiTheme="minorHAnsi" w:cs="Times New Roman"/>
+          <w:sz w:val="22"/>
+          <w:szCs w:val="22"/>
+        </w:rPr>
+        <w:t>Rejections__c</w:t>
+      </w:r>
+      <w:proofErr w:type="spellEnd"/>
+      <w:r>
+        <w:rPr>
+          <w:rFonts w:asciiTheme="minorHAnsi" w:hAnsiTheme="minorHAnsi" w:cs="Times New Roman"/>
+          <w:sz w:val="22"/>
+          <w:szCs w:val="22"/>
+        </w:rPr>
+        <w:t xml:space="preserve"> – The total number of times a deal was offered and rejected </w:t>
       </w:r>
     </w:p>
     <w:p>
@@ -816,34 +908,45 @@
         </w:rPr>
         <w:t xml:space="preserve"> </w:t>
       </w:r>
-      <w:r>
-        <w:rPr>
-          <w:rFonts w:asciiTheme="minorHAnsi" w:hAnsiTheme="minorHAnsi" w:cs="Times New Roman"/>
-          <w:sz w:val="22"/>
-          <w:szCs w:val="22"/>
-        </w:rPr>
-        <w:t xml:space="preserve">Valid_Through__c – The date a deal is available through </w:t>
-      </w:r>
-    </w:p>
-    <w:p>
-      <w:pPr>
-        <w:pStyle w:val="Default"/>
-        <w:rPr>
-          <w:rFonts w:asciiTheme="minorHAnsi" w:hAnsiTheme="minorHAnsi" w:cs="Times New Roman"/>
-          <w:sz w:val="22"/>
-          <w:szCs w:val="22"/>
-        </w:rPr>
-      </w:pPr>
-    </w:p>
-    <w:p>
-      <w:pPr>
-        <w:pStyle w:val="Default"/>
-        <w:rPr>
-          <w:rFonts w:asciiTheme="minorHAnsi" w:hAnsiTheme="minorHAnsi" w:cs="Times New Roman"/>
-          <w:sz w:val="22"/>
-          <w:szCs w:val="22"/>
-        </w:rPr>
-      </w:pPr>
+      <w:proofErr w:type="spellStart"/>
+      <w:r>
+        <w:rPr>
+          <w:rFonts w:asciiTheme="minorHAnsi" w:hAnsiTheme="minorHAnsi" w:cs="Times New Roman"/>
+          <w:sz w:val="22"/>
+          <w:szCs w:val="22"/>
+        </w:rPr>
+        <w:t>Valid_Through__c</w:t>
+      </w:r>
+      <w:proofErr w:type="spellEnd"/>
+      <w:r>
+        <w:rPr>
+          <w:rFonts w:asciiTheme="minorHAnsi" w:hAnsiTheme="minorHAnsi" w:cs="Times New Roman"/>
+          <w:sz w:val="22"/>
+          <w:szCs w:val="22"/>
+        </w:rPr>
+        <w:t xml:space="preserve"> – The date a deal is available through </w:t>
+      </w:r>
+    </w:p>
+    <w:p>
+      <w:pPr>
+        <w:pStyle w:val="Default"/>
+        <w:rPr>
+          <w:rFonts w:asciiTheme="minorHAnsi" w:hAnsiTheme="minorHAnsi" w:cs="Times New Roman"/>
+          <w:sz w:val="22"/>
+          <w:szCs w:val="22"/>
+        </w:rPr>
+      </w:pPr>
+    </w:p>
+    <w:p>
+      <w:pPr>
+        <w:pStyle w:val="Default"/>
+        <w:rPr>
+          <w:rFonts w:asciiTheme="minorHAnsi" w:hAnsiTheme="minorHAnsi" w:cs="Times New Roman"/>
+          <w:sz w:val="22"/>
+          <w:szCs w:val="22"/>
+        </w:rPr>
+      </w:pPr>
+      <w:proofErr w:type="spellStart"/>
       <w:r>
         <w:rPr>
           <w:rFonts w:asciiTheme="minorHAnsi" w:hAnsiTheme="minorHAnsi" w:cs="Times New Roman"/>
@@ -852,7 +955,18 @@
           <w:sz w:val="22"/>
           <w:szCs w:val="22"/>
         </w:rPr>
-        <w:t xml:space="preserve">Deal_Action__c </w:t>
+        <w:t>Deal_Action__c</w:t>
+      </w:r>
+      <w:proofErr w:type="spellEnd"/>
+      <w:r>
+        <w:rPr>
+          <w:rFonts w:asciiTheme="minorHAnsi" w:hAnsiTheme="minorHAnsi" w:cs="Times New Roman"/>
+          <w:b/>
+          <w:bCs/>
+          <w:sz w:val="22"/>
+          <w:szCs w:val="22"/>
+        </w:rPr>
+        <w:t xml:space="preserve"> </w:t>
       </w:r>
     </w:p>
     <w:p>
@@ -939,13 +1053,23 @@
         </w:rPr>
         <w:t xml:space="preserve"> </w:t>
       </w:r>
-      <w:r>
-        <w:rPr>
-          <w:rFonts w:asciiTheme="minorHAnsi" w:hAnsiTheme="minorHAnsi" w:cs="Times New Roman"/>
-          <w:sz w:val="22"/>
-          <w:szCs w:val="22"/>
-        </w:rPr>
-        <w:t xml:space="preserve">Action__c – Indicates whether a deal was accepted or rejected by a contact </w:t>
+      <w:proofErr w:type="spellStart"/>
+      <w:r>
+        <w:rPr>
+          <w:rFonts w:asciiTheme="minorHAnsi" w:hAnsiTheme="minorHAnsi" w:cs="Times New Roman"/>
+          <w:sz w:val="22"/>
+          <w:szCs w:val="22"/>
+        </w:rPr>
+        <w:t>Action__c</w:t>
+      </w:r>
+      <w:proofErr w:type="spellEnd"/>
+      <w:r>
+        <w:rPr>
+          <w:rFonts w:asciiTheme="minorHAnsi" w:hAnsiTheme="minorHAnsi" w:cs="Times New Roman"/>
+          <w:sz w:val="22"/>
+          <w:szCs w:val="22"/>
+        </w:rPr>
+        <w:t xml:space="preserve"> – Indicates whether a deal was accepted or rejected by a contact </w:t>
       </w:r>
       <w:r>
         <w:rPr>
@@ -974,21 +1098,49 @@
         </w:rPr>
         <w:t xml:space="preserve"> </w:t>
       </w:r>
-      <w:r>
-        <w:rPr>
-          <w:rFonts w:asciiTheme="minorHAnsi" w:hAnsiTheme="minorHAnsi" w:cs="Times New Roman"/>
-          <w:sz w:val="22"/>
-          <w:szCs w:val="22"/>
-        </w:rPr>
-        <w:t xml:space="preserve">Contact__c – A contact that was offered a deal </w:t>
-      </w:r>
-      <w:r>
-        <w:rPr>
-          <w:rFonts w:asciiTheme="minorHAnsi" w:hAnsiTheme="minorHAnsi" w:cs="Times New Roman"/>
-          <w:sz w:val="22"/>
-          <w:szCs w:val="22"/>
-        </w:rPr>
-        <w:t xml:space="preserve"> (LOOKUP)</w:t>
+      <w:proofErr w:type="spellStart"/>
+      <w:r>
+        <w:rPr>
+          <w:rFonts w:asciiTheme="minorHAnsi" w:hAnsiTheme="minorHAnsi" w:cs="Times New Roman"/>
+          <w:sz w:val="22"/>
+          <w:szCs w:val="22"/>
+        </w:rPr>
+        <w:t>Contact__c</w:t>
+      </w:r>
+      <w:proofErr w:type="spellEnd"/>
+      <w:r>
+        <w:rPr>
+          <w:rFonts w:asciiTheme="minorHAnsi" w:hAnsiTheme="minorHAnsi" w:cs="Times New Roman"/>
+          <w:sz w:val="22"/>
+          <w:szCs w:val="22"/>
+        </w:rPr>
+        <w:t xml:space="preserve"> – A contact that was offered a </w:t>
+      </w:r>
+      <w:proofErr w:type="gramStart"/>
+      <w:r>
+        <w:rPr>
+          <w:rFonts w:asciiTheme="minorHAnsi" w:hAnsiTheme="minorHAnsi" w:cs="Times New Roman"/>
+          <w:sz w:val="22"/>
+          <w:szCs w:val="22"/>
+        </w:rPr>
+        <w:t xml:space="preserve">deal </w:t>
+      </w:r>
+      <w:r>
+        <w:rPr>
+          <w:rFonts w:asciiTheme="minorHAnsi" w:hAnsiTheme="minorHAnsi" w:cs="Times New Roman"/>
+          <w:sz w:val="22"/>
+          <w:szCs w:val="22"/>
+        </w:rPr>
+        <w:t xml:space="preserve"> (</w:t>
+      </w:r>
+      <w:proofErr w:type="gramEnd"/>
+      <w:r>
+        <w:rPr>
+          <w:rFonts w:asciiTheme="minorHAnsi" w:hAnsiTheme="minorHAnsi" w:cs="Times New Roman"/>
+          <w:sz w:val="22"/>
+          <w:szCs w:val="22"/>
+        </w:rPr>
+        <w:t>LOOKUP)</w:t>
       </w:r>
     </w:p>
     <w:p>
@@ -1008,21 +1160,49 @@
         </w:rPr>
         <w:t xml:space="preserve"> </w:t>
       </w:r>
-      <w:r>
-        <w:rPr>
-          <w:rFonts w:asciiTheme="minorHAnsi" w:hAnsiTheme="minorHAnsi" w:cs="Times New Roman"/>
-          <w:sz w:val="22"/>
-          <w:szCs w:val="22"/>
-        </w:rPr>
-        <w:t xml:space="preserve">Deal__c – The deal a contact was offered </w:t>
-      </w:r>
-      <w:r>
-        <w:rPr>
-          <w:rFonts w:asciiTheme="minorHAnsi" w:hAnsiTheme="minorHAnsi" w:cs="Times New Roman"/>
-          <w:sz w:val="22"/>
-          <w:szCs w:val="22"/>
-        </w:rPr>
-        <w:t xml:space="preserve"> (LOOKUP)</w:t>
+      <w:proofErr w:type="spellStart"/>
+      <w:r>
+        <w:rPr>
+          <w:rFonts w:asciiTheme="minorHAnsi" w:hAnsiTheme="minorHAnsi" w:cs="Times New Roman"/>
+          <w:sz w:val="22"/>
+          <w:szCs w:val="22"/>
+        </w:rPr>
+        <w:t>Deal__c</w:t>
+      </w:r>
+      <w:proofErr w:type="spellEnd"/>
+      <w:r>
+        <w:rPr>
+          <w:rFonts w:asciiTheme="minorHAnsi" w:hAnsiTheme="minorHAnsi" w:cs="Times New Roman"/>
+          <w:sz w:val="22"/>
+          <w:szCs w:val="22"/>
+        </w:rPr>
+        <w:t xml:space="preserve"> – The deal a contact was </w:t>
+      </w:r>
+      <w:proofErr w:type="gramStart"/>
+      <w:r>
+        <w:rPr>
+          <w:rFonts w:asciiTheme="minorHAnsi" w:hAnsiTheme="minorHAnsi" w:cs="Times New Roman"/>
+          <w:sz w:val="22"/>
+          <w:szCs w:val="22"/>
+        </w:rPr>
+        <w:t xml:space="preserve">offered </w:t>
+      </w:r>
+      <w:r>
+        <w:rPr>
+          <w:rFonts w:asciiTheme="minorHAnsi" w:hAnsiTheme="minorHAnsi" w:cs="Times New Roman"/>
+          <w:sz w:val="22"/>
+          <w:szCs w:val="22"/>
+        </w:rPr>
+        <w:t xml:space="preserve"> (</w:t>
+      </w:r>
+      <w:proofErr w:type="gramEnd"/>
+      <w:r>
+        <w:rPr>
+          <w:rFonts w:asciiTheme="minorHAnsi" w:hAnsiTheme="minorHAnsi" w:cs="Times New Roman"/>
+          <w:sz w:val="22"/>
+          <w:szCs w:val="22"/>
+        </w:rPr>
+        <w:t>LOOKUP)</w:t>
       </w:r>
     </w:p>
     <w:p/>
@@ -1630,6 +1810,7 @@
         </w:rPr>
         <w:t xml:space="preserve"> </w:t>
       </w:r>
+      <w:proofErr w:type="spellStart"/>
       <w:r>
         <w:rPr>
           <w:rFonts w:asciiTheme="minorHAnsi" w:hAnsiTheme="minorHAnsi" w:cs="Times New Roman"/>
@@ -1638,15 +1819,62 @@
           <w:sz w:val="22"/>
           <w:szCs w:val="22"/>
         </w:rPr>
-        <w:t xml:space="preserve">Contact.Deals_Accepted__c </w:t>
-      </w:r>
-      <w:r>
-        <w:rPr>
-          <w:rFonts w:asciiTheme="minorHAnsi" w:hAnsiTheme="minorHAnsi" w:cs="Times New Roman"/>
-          <w:sz w:val="22"/>
-          <w:szCs w:val="22"/>
-        </w:rPr>
-        <w:t xml:space="preserve">– The total number of related deal action records with a status of “Accepted.” A deal action is related by Deal_Action__c.Contact__c and the deal action’s status is Deal_Action__c.Action__c. </w:t>
+        <w:t>Contact.Deals_Accepted__c</w:t>
+      </w:r>
+      <w:proofErr w:type="spellEnd"/>
+      <w:r>
+        <w:rPr>
+          <w:rFonts w:asciiTheme="minorHAnsi" w:hAnsiTheme="minorHAnsi" w:cs="Times New Roman"/>
+          <w:b/>
+          <w:bCs/>
+          <w:sz w:val="22"/>
+          <w:szCs w:val="22"/>
+        </w:rPr>
+        <w:t xml:space="preserve"> </w:t>
+      </w:r>
+      <w:r>
+        <w:rPr>
+          <w:rFonts w:asciiTheme="minorHAnsi" w:hAnsiTheme="minorHAnsi" w:cs="Times New Roman"/>
+          <w:sz w:val="22"/>
+          <w:szCs w:val="22"/>
+        </w:rPr>
+        <w:t xml:space="preserve">– The total number of related deal action records with a status of “Accepted.” A deal action is related by </w:t>
+      </w:r>
+      <w:proofErr w:type="spellStart"/>
+      <w:r>
+        <w:rPr>
+          <w:rFonts w:asciiTheme="minorHAnsi" w:hAnsiTheme="minorHAnsi" w:cs="Times New Roman"/>
+          <w:sz w:val="22"/>
+          <w:szCs w:val="22"/>
+        </w:rPr>
+        <w:t>Deal_Action__c.Contact__c</w:t>
+      </w:r>
+      <w:proofErr w:type="spellEnd"/>
+      <w:r>
+        <w:rPr>
+          <w:rFonts w:asciiTheme="minorHAnsi" w:hAnsiTheme="minorHAnsi" w:cs="Times New Roman"/>
+          <w:sz w:val="22"/>
+          <w:szCs w:val="22"/>
+        </w:rPr>
+        <w:t xml:space="preserve"> and the deal action’s status is </w:t>
+      </w:r>
+      <w:proofErr w:type="spellStart"/>
+      <w:r>
+        <w:rPr>
+          <w:rFonts w:asciiTheme="minorHAnsi" w:hAnsiTheme="minorHAnsi" w:cs="Times New Roman"/>
+          <w:sz w:val="22"/>
+          <w:szCs w:val="22"/>
+        </w:rPr>
+        <w:t>Deal_Action__c.Action__c</w:t>
+      </w:r>
+      <w:proofErr w:type="spellEnd"/>
+      <w:r>
+        <w:rPr>
+          <w:rFonts w:asciiTheme="minorHAnsi" w:hAnsiTheme="minorHAnsi" w:cs="Times New Roman"/>
+          <w:sz w:val="22"/>
+          <w:szCs w:val="22"/>
+        </w:rPr>
+        <w:t xml:space="preserve">. </w:t>
       </w:r>
     </w:p>
     <w:p>
@@ -1667,6 +1895,7 @@
         </w:rPr>
         <w:t xml:space="preserve"> </w:t>
       </w:r>
+      <w:proofErr w:type="spellStart"/>
       <w:r>
         <w:rPr>
           <w:rFonts w:asciiTheme="minorHAnsi" w:hAnsiTheme="minorHAnsi" w:cs="Times New Roman"/>
@@ -1675,15 +1904,62 @@
           <w:sz w:val="22"/>
           <w:szCs w:val="22"/>
         </w:rPr>
-        <w:t xml:space="preserve">Contact.Deals_Rejected__c </w:t>
-      </w:r>
-      <w:r>
-        <w:rPr>
-          <w:rFonts w:asciiTheme="minorHAnsi" w:hAnsiTheme="minorHAnsi" w:cs="Times New Roman"/>
-          <w:sz w:val="22"/>
-          <w:szCs w:val="22"/>
-        </w:rPr>
-        <w:t xml:space="preserve">– The total number of related deal action records with a status of “Rejected.” A deal action is related by Deal_Action__c.Contact__c and the deal action’s status is Deal_Action__c.Action__c. </w:t>
+        <w:t>Contact.Deals_Rejected__c</w:t>
+      </w:r>
+      <w:proofErr w:type="spellEnd"/>
+      <w:r>
+        <w:rPr>
+          <w:rFonts w:asciiTheme="minorHAnsi" w:hAnsiTheme="minorHAnsi" w:cs="Times New Roman"/>
+          <w:b/>
+          <w:bCs/>
+          <w:sz w:val="22"/>
+          <w:szCs w:val="22"/>
+        </w:rPr>
+        <w:t xml:space="preserve"> </w:t>
+      </w:r>
+      <w:r>
+        <w:rPr>
+          <w:rFonts w:asciiTheme="minorHAnsi" w:hAnsiTheme="minorHAnsi" w:cs="Times New Roman"/>
+          <w:sz w:val="22"/>
+          <w:szCs w:val="22"/>
+        </w:rPr>
+        <w:t xml:space="preserve">– The total number of related deal action records with a status of “Rejected.” A deal action is related by </w:t>
+      </w:r>
+      <w:proofErr w:type="spellStart"/>
+      <w:r>
+        <w:rPr>
+          <w:rFonts w:asciiTheme="minorHAnsi" w:hAnsiTheme="minorHAnsi" w:cs="Times New Roman"/>
+          <w:sz w:val="22"/>
+          <w:szCs w:val="22"/>
+        </w:rPr>
+        <w:t>Deal_Action__c.Contact__c</w:t>
+      </w:r>
+      <w:proofErr w:type="spellEnd"/>
+      <w:r>
+        <w:rPr>
+          <w:rFonts w:asciiTheme="minorHAnsi" w:hAnsiTheme="minorHAnsi" w:cs="Times New Roman"/>
+          <w:sz w:val="22"/>
+          <w:szCs w:val="22"/>
+        </w:rPr>
+        <w:t xml:space="preserve"> and the deal action’s status is </w:t>
+      </w:r>
+      <w:proofErr w:type="spellStart"/>
+      <w:r>
+        <w:rPr>
+          <w:rFonts w:asciiTheme="minorHAnsi" w:hAnsiTheme="minorHAnsi" w:cs="Times New Roman"/>
+          <w:sz w:val="22"/>
+          <w:szCs w:val="22"/>
+        </w:rPr>
+        <w:t>Deal_Action__c.Action__c</w:t>
+      </w:r>
+      <w:proofErr w:type="spellEnd"/>
+      <w:r>
+        <w:rPr>
+          <w:rFonts w:asciiTheme="minorHAnsi" w:hAnsiTheme="minorHAnsi" w:cs="Times New Roman"/>
+          <w:sz w:val="22"/>
+          <w:szCs w:val="22"/>
+        </w:rPr>
+        <w:t xml:space="preserve">. </w:t>
       </w:r>
     </w:p>
     <w:p>
@@ -1704,6 +1980,7 @@
         </w:rPr>
         <w:t xml:space="preserve"> </w:t>
       </w:r>
+      <w:proofErr w:type="spellStart"/>
       <w:r>
         <w:rPr>
           <w:rFonts w:asciiTheme="minorHAnsi" w:hAnsiTheme="minorHAnsi" w:cs="Times New Roman"/>
@@ -1712,15 +1989,62 @@
           <w:sz w:val="22"/>
           <w:szCs w:val="22"/>
         </w:rPr>
-        <w:t xml:space="preserve">Deal__c.Acceptances__c </w:t>
-      </w:r>
-      <w:r>
-        <w:rPr>
-          <w:rFonts w:asciiTheme="minorHAnsi" w:hAnsiTheme="minorHAnsi" w:cs="Times New Roman"/>
-          <w:sz w:val="22"/>
-          <w:szCs w:val="22"/>
-        </w:rPr>
-        <w:t xml:space="preserve">– The total number of related deal action records with a status of “Accepted.” A deal action is related by Deal_Action__c.Deal__c and the deal action’s status is Deal_Action__c.Action__c. </w:t>
+        <w:t>Deal__c.Acceptances__c</w:t>
+      </w:r>
+      <w:proofErr w:type="spellEnd"/>
+      <w:r>
+        <w:rPr>
+          <w:rFonts w:asciiTheme="minorHAnsi" w:hAnsiTheme="minorHAnsi" w:cs="Times New Roman"/>
+          <w:b/>
+          <w:bCs/>
+          <w:sz w:val="22"/>
+          <w:szCs w:val="22"/>
+        </w:rPr>
+        <w:t xml:space="preserve"> </w:t>
+      </w:r>
+      <w:r>
+        <w:rPr>
+          <w:rFonts w:asciiTheme="minorHAnsi" w:hAnsiTheme="minorHAnsi" w:cs="Times New Roman"/>
+          <w:sz w:val="22"/>
+          <w:szCs w:val="22"/>
+        </w:rPr>
+        <w:t xml:space="preserve">– The total number of related deal action records with a status of “Accepted.” A deal action is related by </w:t>
+      </w:r>
+      <w:proofErr w:type="spellStart"/>
+      <w:r>
+        <w:rPr>
+          <w:rFonts w:asciiTheme="minorHAnsi" w:hAnsiTheme="minorHAnsi" w:cs="Times New Roman"/>
+          <w:sz w:val="22"/>
+          <w:szCs w:val="22"/>
+        </w:rPr>
+        <w:t>Deal_Action__c.Deal__c</w:t>
+      </w:r>
+      <w:proofErr w:type="spellEnd"/>
+      <w:r>
+        <w:rPr>
+          <w:rFonts w:asciiTheme="minorHAnsi" w:hAnsiTheme="minorHAnsi" w:cs="Times New Roman"/>
+          <w:sz w:val="22"/>
+          <w:szCs w:val="22"/>
+        </w:rPr>
+        <w:t xml:space="preserve"> and the deal action’s status is </w:t>
+      </w:r>
+      <w:proofErr w:type="spellStart"/>
+      <w:r>
+        <w:rPr>
+          <w:rFonts w:asciiTheme="minorHAnsi" w:hAnsiTheme="minorHAnsi" w:cs="Times New Roman"/>
+          <w:sz w:val="22"/>
+          <w:szCs w:val="22"/>
+        </w:rPr>
+        <w:t>Deal_Action__c.Action__c</w:t>
+      </w:r>
+      <w:proofErr w:type="spellEnd"/>
+      <w:r>
+        <w:rPr>
+          <w:rFonts w:asciiTheme="minorHAnsi" w:hAnsiTheme="minorHAnsi" w:cs="Times New Roman"/>
+          <w:sz w:val="22"/>
+          <w:szCs w:val="22"/>
+        </w:rPr>
+        <w:t xml:space="preserve">. </w:t>
       </w:r>
     </w:p>
     <w:p>
@@ -1740,6 +2064,7 @@
         </w:rPr>
         <w:t xml:space="preserve"> </w:t>
       </w:r>
+      <w:proofErr w:type="spellStart"/>
       <w:r>
         <w:rPr>
           <w:rFonts w:asciiTheme="minorHAnsi" w:hAnsiTheme="minorHAnsi" w:cs="Times New Roman"/>
@@ -1748,15 +2073,62 @@
           <w:sz w:val="22"/>
           <w:szCs w:val="22"/>
         </w:rPr>
-        <w:t xml:space="preserve">Deal__c.Rejections__c </w:t>
-      </w:r>
-      <w:r>
-        <w:rPr>
-          <w:rFonts w:asciiTheme="minorHAnsi" w:hAnsiTheme="minorHAnsi" w:cs="Times New Roman"/>
-          <w:sz w:val="22"/>
-          <w:szCs w:val="22"/>
-        </w:rPr>
-        <w:t xml:space="preserve">– The total number of related deal action records with a status of “Rejected.” A deal action is related by Deal_Action__c.Deal__c and the deal action’s status is Deal_Action__c.Action__c. </w:t>
+        <w:t>Deal__c.Rejections__c</w:t>
+      </w:r>
+      <w:proofErr w:type="spellEnd"/>
+      <w:r>
+        <w:rPr>
+          <w:rFonts w:asciiTheme="minorHAnsi" w:hAnsiTheme="minorHAnsi" w:cs="Times New Roman"/>
+          <w:b/>
+          <w:bCs/>
+          <w:sz w:val="22"/>
+          <w:szCs w:val="22"/>
+        </w:rPr>
+        <w:t xml:space="preserve"> </w:t>
+      </w:r>
+      <w:r>
+        <w:rPr>
+          <w:rFonts w:asciiTheme="minorHAnsi" w:hAnsiTheme="minorHAnsi" w:cs="Times New Roman"/>
+          <w:sz w:val="22"/>
+          <w:szCs w:val="22"/>
+        </w:rPr>
+        <w:t xml:space="preserve">– The total number of related deal action records with a status of “Rejected.” A deal action is related by </w:t>
+      </w:r>
+      <w:proofErr w:type="spellStart"/>
+      <w:r>
+        <w:rPr>
+          <w:rFonts w:asciiTheme="minorHAnsi" w:hAnsiTheme="minorHAnsi" w:cs="Times New Roman"/>
+          <w:sz w:val="22"/>
+          <w:szCs w:val="22"/>
+        </w:rPr>
+        <w:t>Deal_Action__c.Deal__c</w:t>
+      </w:r>
+      <w:proofErr w:type="spellEnd"/>
+      <w:r>
+        <w:rPr>
+          <w:rFonts w:asciiTheme="minorHAnsi" w:hAnsiTheme="minorHAnsi" w:cs="Times New Roman"/>
+          <w:sz w:val="22"/>
+          <w:szCs w:val="22"/>
+        </w:rPr>
+        <w:t xml:space="preserve"> and the deal action’s status is </w:t>
+      </w:r>
+      <w:proofErr w:type="spellStart"/>
+      <w:r>
+        <w:rPr>
+          <w:rFonts w:asciiTheme="minorHAnsi" w:hAnsiTheme="minorHAnsi" w:cs="Times New Roman"/>
+          <w:sz w:val="22"/>
+          <w:szCs w:val="22"/>
+        </w:rPr>
+        <w:t>Deal_Action__c.Action__c</w:t>
+      </w:r>
+      <w:proofErr w:type="spellEnd"/>
+      <w:r>
+        <w:rPr>
+          <w:rFonts w:asciiTheme="minorHAnsi" w:hAnsiTheme="minorHAnsi" w:cs="Times New Roman"/>
+          <w:sz w:val="22"/>
+          <w:szCs w:val="22"/>
+        </w:rPr>
+        <w:t xml:space="preserve">. </w:t>
       </w:r>
     </w:p>
     <w:p/>
@@ -2563,15 +2935,40 @@
           <w:rFonts w:cs="Times New Roman"/>
           <w:color w:val="000000"/>
         </w:rPr>
-        <w:t xml:space="preserve"> “GenericFish” </w:t>
-      </w:r>
-      <w:r>
-        <w:rPr>
-          <w:rFonts w:cs="Times New Roman"/>
-          <w:color w:val="000000"/>
-        </w:rPr>
-        <w:t>should be displayed as an icon.</w:t>
-      </w:r>
+        <w:t xml:space="preserve"> “</w:t>
+      </w:r>
+      <w:proofErr w:type="spellStart"/>
+      <w:r>
+        <w:rPr>
+          <w:rFonts w:cs="Times New Roman"/>
+          <w:color w:val="000000"/>
+        </w:rPr>
+        <w:t>GenericFish</w:t>
+      </w:r>
+      <w:proofErr w:type="spellEnd"/>
+      <w:r>
+        <w:rPr>
+          <w:rFonts w:cs="Times New Roman"/>
+          <w:color w:val="000000"/>
+        </w:rPr>
+        <w:t xml:space="preserve">” </w:t>
+      </w:r>
+      <w:r>
+        <w:rPr>
+          <w:rFonts w:cs="Times New Roman"/>
+          <w:color w:val="000000"/>
+        </w:rPr>
+        <w:t xml:space="preserve">should be displayed as an </w:t>
+      </w:r>
+      <w:proofErr w:type="gramStart"/>
+      <w:r>
+        <w:rPr>
+          <w:rFonts w:cs="Times New Roman"/>
+          <w:color w:val="000000"/>
+        </w:rPr>
+        <w:t>icon.</w:t>
+      </w:r>
+      <w:proofErr w:type="gramEnd"/>
     </w:p>
     <w:p>
       <w:r>
@@ -2584,8 +2981,13 @@
         <w:t xml:space="preserve">For the status column, if a deal has not yet been accepted or rejected by the contact, a status </w:t>
       </w:r>
       <w:r>
-        <w:t>of “Available” should be shown .</w:t>
-      </w:r>
+        <w:t xml:space="preserve">of “Available” should be </w:t>
+      </w:r>
+      <w:proofErr w:type="gramStart"/>
+      <w:r>
+        <w:t>shown .</w:t>
+      </w:r>
+      <w:proofErr w:type="gramEnd"/>
     </w:p>
     <w:p>
       <w:r>
@@ -2617,11 +3019,16 @@
         <w:tab/>
       </w:r>
       <w:r>
-        <w:t xml:space="preserve">If the deal is successfully accepted or rejected, the action buttons should be disabled and the status should change to “Accepted” or “Rejected” respectively </w:t>
+        <w:t xml:space="preserve">If the deal is successfully accepted or rejected, the action buttons should be disabled and the status should change to “Accepted” or “Rejected” </w:t>
+      </w:r>
+      <w:proofErr w:type="gramStart"/>
+      <w:r>
+        <w:t xml:space="preserve">respectively </w:t>
       </w:r>
       <w:r>
         <w:t>.</w:t>
       </w:r>
+      <w:proofErr w:type="gramEnd"/>
     </w:p>
     <w:p>
       <w:pPr>
@@ -2801,45 +3208,41 @@
       </w:r>
     </w:p>
     <w:p>
-      <w:pPr>
-        <w:ind w:firstLine="720"/>
-      </w:pPr>
-      <w:r>
-        <w:rPr>
-          <w:color w:val="FF0000"/>
-        </w:rPr>
+      <w:r>
+        <w:t>DONE</w:t>
+      </w:r>
+      <w:r>
+        <w:tab/>
+      </w:r>
+      <w:r>
         <w:t xml:space="preserve">If on the first page, the First and Previous buttons should be disabled. </w:t>
       </w:r>
     </w:p>
     <w:p>
-      <w:pPr>
-        <w:ind w:firstLine="720"/>
-      </w:pPr>
-      <w:r>
-        <w:rPr>
-          <w:color w:val="FF0000"/>
-        </w:rPr>
+      <w:r>
+        <w:t>DONE</w:t>
+      </w:r>
+      <w:r>
+        <w:tab/>
+      </w:r>
+      <w:r>
         <w:t xml:space="preserve">If on the last page, the Next and Last buttons should be disabled. </w:t>
       </w:r>
     </w:p>
     <w:p>
-      <w:pPr>
-        <w:ind w:firstLine="720"/>
-        <w:rPr>
-          <w:color w:val="FF0000"/>
-        </w:rPr>
-      </w:pPr>
-      <w:r>
-        <w:rPr>
-          <w:color w:val="FF0000"/>
-        </w:rPr>
+      <w:r>
+        <w:t>DONE</w:t>
+      </w:r>
+      <w:r>
+        <w:tab/>
+      </w:r>
+      <w:r>
         <w:t xml:space="preserve">If there is only one page of results, the First, Previous, Next, and Last buttons should be disabled. </w:t>
       </w:r>
     </w:p>
     <w:p>
-      <w:pPr>
-        <w:ind w:firstLine="720"/>
-      </w:pPr>
+      <w:bookmarkStart w:id="0" w:name="_GoBack"/>
+      <w:bookmarkEnd w:id="0"/>
       <w:r>
         <w:rPr>
           <w:color w:val="FF0000"/>
@@ -2905,10 +3308,7 @@
         <w:t>Project version 3 completed with access permissions and user profiles created and visibility set.</w:t>
       </w:r>
     </w:p>
-    <w:p>
-      <w:bookmarkStart w:id="0" w:name="_GoBack"/>
-      <w:bookmarkEnd w:id="0"/>
-    </w:p>
+    <w:p/>
     <w:sectPr>
       <w:pgSz w:w="12240" w:h="15840"/>
       <w:pgMar w:top="1440" w:right="1440" w:bottom="1440" w:left="1440" w:header="720" w:footer="720" w:gutter="0"/>

</xml_diff>